<commit_message>
Lavet wireframe, og tilføjet afsnit om layouts
</commit_message>
<xml_diff>
--- a/Læringsportfolie tekstindhold.docx
+++ b/Læringsportfolie tekstindhold.docx
@@ -6,6 +6,8 @@
       <w:pPr>
         <w:pStyle w:val="Titel"/>
       </w:pPr>
+      <w:bookmarkStart w:id="0" w:name="_Hlk26870943"/>
+      <w:bookmarkEnd w:id="0"/>
       <w:r>
         <w:t>HTML</w:t>
       </w:r>
@@ -2308,7 +2310,7 @@
           <w:szCs w:val="24"/>
         </w:rPr>
       </w:pPr>
-      <w:bookmarkStart w:id="0" w:name="_Hlk26370885"/>
+      <w:bookmarkStart w:id="1" w:name="_Hlk26370885"/>
       <w:r>
         <w:rPr>
           <w:b/>
@@ -2319,7 +2321,7 @@
         <w:t>Item</w:t>
       </w:r>
     </w:p>
-    <w:bookmarkEnd w:id="0"/>
+    <w:bookmarkEnd w:id="1"/>
     <w:p>
       <w:pPr>
         <w:pStyle w:val="Listeafsnit"/>
@@ -5232,6 +5234,15 @@
         <w:t xml:space="preserve"> Box model, Farver</w:t>
       </w:r>
       <w:r>
+        <w:t>,</w:t>
+      </w:r>
+      <w:r>
+        <w:t xml:space="preserve"> </w:t>
+      </w:r>
+      <w:r>
+        <w:t>Skrifttyper</w:t>
+      </w:r>
+      <w:r>
         <w:t>:</w:t>
       </w:r>
     </w:p>
@@ -5575,7 +5586,15 @@
           <w:sz w:val="24"/>
           <w:szCs w:val="24"/>
         </w:rPr>
-        <w:t>Det man har skrevet sidst, er også det CSS’en vil gå efter. Specificity har altid forrang over source order. Der er dog én undtagelse og det er brugen af ”!important”. Den går lige forbi disse slags regler, men er også samtidig med til at ødelægge ideen og funktionaliteten af kaskadereglerne</w:t>
+        <w:t xml:space="preserve">Det man har skrevet sidst, er også det CSS’en vil gå efter. Specificity har altid forrang over source order. Der er dog én undtagelse og det er brugen af ”!important”. Den går lige forbi disse slags regler, men er </w:t>
+      </w:r>
+      <w:r>
+        <w:rPr>
+          <w:sz w:val="24"/>
+          <w:szCs w:val="24"/>
+        </w:rPr>
+        <w:lastRenderedPageBreak/>
+        <w:t>også samtidig med til at ødelægge ideen og funktionaliteten af kaskadereglerne</w:t>
       </w:r>
       <w:r>
         <w:rPr>
@@ -5609,7 +5628,6 @@
           <w:sz w:val="32"/>
           <w:szCs w:val="32"/>
         </w:rPr>
-        <w:lastRenderedPageBreak/>
         <w:t>Box model</w:t>
       </w:r>
       <w:r>
@@ -6100,6 +6118,7 @@
         <w:rPr>
           <w:noProof/>
         </w:rPr>
+        <w:lastRenderedPageBreak/>
         <w:drawing>
           <wp:inline distT="0" distB="0" distL="0" distR="0" wp14:anchorId="248DAA05" wp14:editId="38114C9A">
             <wp:extent cx="4048125" cy="2230711"/>
@@ -6162,7 +6181,6 @@
           <w:sz w:val="32"/>
           <w:szCs w:val="32"/>
         </w:rPr>
-        <w:lastRenderedPageBreak/>
         <w:t>Farver:</w:t>
       </w:r>
     </w:p>
@@ -6441,9 +6459,9 @@
           <w:noProof/>
         </w:rPr>
         <w:drawing>
-          <wp:inline distT="0" distB="0" distL="0" distR="0" wp14:anchorId="1FE85CE9" wp14:editId="7411E256">
-            <wp:extent cx="6120130" cy="2664460"/>
-            <wp:effectExtent l="0" t="0" r="0" b="2540"/>
+          <wp:inline distT="0" distB="0" distL="0" distR="0" wp14:anchorId="1FE85CE9" wp14:editId="0D60E372">
+            <wp:extent cx="5000625" cy="2177073"/>
+            <wp:effectExtent l="0" t="0" r="0" b="0"/>
             <wp:docPr id="9" name="Billede 9"/>
             <wp:cNvGraphicFramePr>
               <a:graphicFrameLocks xmlns:a="http://schemas.openxmlformats.org/drawingml/2006/main" noChangeAspect="1"/>
@@ -6464,7 +6482,7 @@
                   <pic:spPr>
                     <a:xfrm>
                       <a:off x="0" y="0"/>
-                      <a:ext cx="6120130" cy="2664460"/>
+                      <a:ext cx="5010940" cy="2181564"/>
                     </a:xfrm>
                     <a:prstGeom prst="rect">
                       <a:avLst/>
@@ -6520,27 +6538,20 @@
     <w:p>
       <w:pPr>
         <w:rPr>
-          <w:sz w:val="24"/>
-          <w:szCs w:val="24"/>
-        </w:rPr>
-      </w:pPr>
-    </w:p>
-    <w:p>
-      <w:pPr>
-        <w:rPr>
-          <w:b/>
-          <w:bCs/>
-          <w:sz w:val="24"/>
-          <w:szCs w:val="24"/>
-        </w:rPr>
-      </w:pPr>
-      <w:r>
-        <w:rPr>
-          <w:b/>
-          <w:bCs/>
-          <w:sz w:val="24"/>
-          <w:szCs w:val="24"/>
-        </w:rPr>
+          <w:b/>
+          <w:bCs/>
+          <w:sz w:val="24"/>
+          <w:szCs w:val="24"/>
+        </w:rPr>
+      </w:pPr>
+      <w:r>
+        <w:rPr>
+          <w:b/>
+          <w:bCs/>
+          <w:sz w:val="24"/>
+          <w:szCs w:val="24"/>
+        </w:rPr>
+        <w:lastRenderedPageBreak/>
         <w:t>HEX-kode:</w:t>
       </w:r>
     </w:p>
@@ -6593,7 +6604,6 @@
         <w:rPr>
           <w:noProof/>
         </w:rPr>
-        <w:lastRenderedPageBreak/>
         <w:drawing>
           <wp:inline distT="0" distB="0" distL="0" distR="0" wp14:anchorId="6035544E" wp14:editId="77367A61">
             <wp:extent cx="6120130" cy="3289300"/>
@@ -6851,13 +6861,6 @@
         </w:rPr>
         <w:t>” på w3school’s hjemmeside som man kan bruge</w:t>
       </w:r>
-      <w:r>
-        <w:rPr>
-          <w:i/>
-          <w:iCs/>
-        </w:rPr>
-        <w:t>.</w:t>
-      </w:r>
     </w:p>
     <w:p>
       <w:pPr>
@@ -6868,53 +6871,23 @@
           <w:szCs w:val="32"/>
         </w:rPr>
       </w:pPr>
-    </w:p>
-    <w:p>
-      <w:pPr>
+      <w:r>
         <w:rPr>
           <w:b/>
           <w:bCs/>
           <w:sz w:val="32"/>
           <w:szCs w:val="32"/>
         </w:rPr>
-      </w:pPr>
-    </w:p>
-    <w:p>
-      <w:pPr>
+        <w:lastRenderedPageBreak/>
+        <w:t>Skrifttyper</w:t>
+      </w:r>
+      <w:r>
         <w:rPr>
           <w:b/>
           <w:bCs/>
           <w:sz w:val="32"/>
           <w:szCs w:val="32"/>
         </w:rPr>
-      </w:pPr>
-    </w:p>
-    <w:p>
-      <w:pPr>
-        <w:rPr>
-          <w:b/>
-          <w:bCs/>
-          <w:sz w:val="32"/>
-          <w:szCs w:val="32"/>
-        </w:rPr>
-      </w:pPr>
-      <w:r>
-        <w:rPr>
-          <w:b/>
-          <w:bCs/>
-          <w:sz w:val="32"/>
-          <w:szCs w:val="32"/>
-        </w:rPr>
-        <w:lastRenderedPageBreak/>
-        <w:t>Skrifttyper</w:t>
-      </w:r>
-      <w:r>
-        <w:rPr>
-          <w:b/>
-          <w:bCs/>
-          <w:sz w:val="32"/>
-          <w:szCs w:val="32"/>
-        </w:rPr>
         <w:t>:</w:t>
       </w:r>
     </w:p>
@@ -7004,22 +6977,6 @@
         </w:rPr>
         <w:t xml:space="preserve"> og implementere dem ind i sin kode.</w:t>
       </w:r>
-    </w:p>
-    <w:p>
-      <w:pPr>
-        <w:rPr>
-          <w:sz w:val="24"/>
-          <w:szCs w:val="24"/>
-        </w:rPr>
-      </w:pPr>
-    </w:p>
-    <w:p>
-      <w:pPr>
-        <w:rPr>
-          <w:sz w:val="24"/>
-          <w:szCs w:val="24"/>
-        </w:rPr>
-      </w:pPr>
     </w:p>
     <w:p>
       <w:pPr>
@@ -7261,6 +7218,15 @@
       <w:pPr>
         <w:spacing w:line="360" w:lineRule="auto"/>
         <w:rPr>
+          <w:sz w:val="24"/>
+          <w:szCs w:val="24"/>
+        </w:rPr>
+      </w:pPr>
+    </w:p>
+    <w:p>
+      <w:pPr>
+        <w:spacing w:line="360" w:lineRule="auto"/>
+        <w:rPr>
           <w:b/>
           <w:bCs/>
           <w:sz w:val="24"/>
@@ -7511,25 +7477,7 @@
           <w:sz w:val="24"/>
           <w:szCs w:val="24"/>
         </w:rPr>
-        <w:t>Git</w:t>
-      </w:r>
-      <w:r>
-        <w:rPr>
-          <w:b/>
-          <w:bCs/>
-          <w:sz w:val="24"/>
-          <w:szCs w:val="24"/>
-        </w:rPr>
-        <w:t>Hub</w:t>
-      </w:r>
-      <w:r>
-        <w:rPr>
-          <w:b/>
-          <w:bCs/>
-          <w:sz w:val="24"/>
-          <w:szCs w:val="24"/>
-        </w:rPr>
-        <w:t>:</w:t>
+        <w:t>GitHub:</w:t>
       </w:r>
     </w:p>
     <w:p>
@@ -7632,8 +7580,10 @@
       <w:pPr>
         <w:jc w:val="both"/>
         <w:rPr>
-          <w:sz w:val="24"/>
-          <w:szCs w:val="24"/>
+          <w:b/>
+          <w:bCs/>
+          <w:sz w:val="32"/>
+          <w:szCs w:val="32"/>
         </w:rPr>
       </w:pPr>
     </w:p>
@@ -8018,23 +7968,7 @@
           <w:sz w:val="24"/>
           <w:szCs w:val="24"/>
         </w:rPr>
-        <w:t xml:space="preserve">, hvis man er sikker på at det ikke </w:t>
-      </w:r>
-      <w:proofErr w:type="gramStart"/>
-      <w:r>
-        <w:rPr>
-          <w:sz w:val="24"/>
-          <w:szCs w:val="24"/>
-        </w:rPr>
-        <w:t>vil</w:t>
-      </w:r>
-      <w:proofErr w:type="gramEnd"/>
-      <w:r>
-        <w:rPr>
-          <w:sz w:val="24"/>
-          <w:szCs w:val="24"/>
-        </w:rPr>
-        <w:t xml:space="preserve"> får konflikter, og man har fået testet alt hvad man vil teste af.</w:t>
+        <w:t>, hvis man er sikker på at det ikke vil få konflikter, og man har fået testet alt hvad man vil teste af.</w:t>
       </w:r>
     </w:p>
     <w:p>
@@ -8115,76 +8049,1039 @@
         <w:rPr>
           <w:i/>
           <w:iCs/>
-          <w:lang w:val="en-US"/>
-        </w:rPr>
-      </w:pPr>
-      <w:proofErr w:type="spellStart"/>
+        </w:rPr>
+      </w:pPr>
       <w:r>
         <w:rPr>
           <w:i/>
           <w:iCs/>
-          <w:lang w:val="en-US"/>
-        </w:rPr>
-        <w:t>Lavet</w:t>
+        </w:rPr>
+        <w:t>Lavet af Ahmad Azzam.</w:t>
+      </w:r>
+    </w:p>
+    <w:p>
+      <w:pPr>
+        <w:jc w:val="center"/>
+        <w:rPr>
+          <w:sz w:val="24"/>
+          <w:szCs w:val="24"/>
+        </w:rPr>
+      </w:pPr>
+    </w:p>
+    <w:p>
+      <w:pPr>
+        <w:rPr>
+          <w:sz w:val="24"/>
+          <w:szCs w:val="24"/>
+        </w:rPr>
+      </w:pPr>
+    </w:p>
+    <w:p>
+      <w:pPr>
+        <w:rPr>
+          <w:sz w:val="24"/>
+          <w:szCs w:val="24"/>
+        </w:rPr>
+      </w:pPr>
+    </w:p>
+    <w:p>
+      <w:pPr>
+        <w:rPr>
+          <w:b/>
+          <w:bCs/>
+          <w:sz w:val="32"/>
+          <w:szCs w:val="32"/>
+        </w:rPr>
+      </w:pPr>
+      <w:r>
+        <w:rPr>
+          <w:b/>
+          <w:bCs/>
+          <w:sz w:val="32"/>
+          <w:szCs w:val="32"/>
+        </w:rPr>
+        <w:lastRenderedPageBreak/>
+        <w:t>Layout og Design</w:t>
+      </w:r>
+      <w:r>
+        <w:rPr>
+          <w:b/>
+          <w:bCs/>
+          <w:sz w:val="32"/>
+          <w:szCs w:val="32"/>
+        </w:rPr>
+        <w:t>:</w:t>
+      </w:r>
+    </w:p>
+    <w:p>
+      <w:pPr>
+        <w:jc w:val="both"/>
+        <w:rPr>
+          <w:sz w:val="24"/>
+          <w:szCs w:val="24"/>
+        </w:rPr>
+      </w:pPr>
+      <w:r>
+        <w:rPr>
+          <w:sz w:val="24"/>
+          <w:szCs w:val="24"/>
+        </w:rPr>
+        <w:t>At kunne designe en hjemmeside er ikke bare noget man lige gør over en dag eller to, det handler om meget mere end det. Først og fremmest er der de forskellige skærmstørrelser på de forskellige enheder, og hver enhed har et sæt antal pixels i højden og i bredden. Som webdesigner så ønsker man at brugeren får så optimal en oplevelse som muligt uanset hvor henne i verden de er, og ligegyldigt hvilken enhed de er på. Samtidigt så ønsker man også som designer at skulle kode så lidt som muligt, men stadigvæk med det bedste resultat som kan opnås. Der skal kun være én version af hjemmesiden, men den skal samtidigt også kunne tilpasse sig de forskellige skærmstørrelser ”on the go”. Herudover så ønsker man også som designer at</w:t>
+      </w:r>
+      <w:r>
+        <w:rPr>
+          <w:sz w:val="24"/>
+          <w:szCs w:val="24"/>
+        </w:rPr>
+        <w:t xml:space="preserve"> sit site har en ged SEO.</w:t>
+      </w:r>
+      <w:r>
+        <w:rPr>
+          <w:sz w:val="24"/>
+          <w:szCs w:val="24"/>
+        </w:rPr>
+        <w:t xml:space="preserve"> For at kunne opnå denne tilfredsstillelse så skal man gøre brug af ”@mediaqueries”. @mediaqueries bruges som et </w:t>
+      </w:r>
+      <w:proofErr w:type="spellStart"/>
+      <w:r>
+        <w:rPr>
+          <w:sz w:val="24"/>
+          <w:szCs w:val="24"/>
+        </w:rPr>
+        <w:t>breakpoint</w:t>
       </w:r>
       <w:proofErr w:type="spellEnd"/>
       <w:r>
         <w:rPr>
-          <w:i/>
-          <w:iCs/>
-          <w:lang w:val="en-US"/>
-        </w:rPr>
-        <w:t xml:space="preserve"> af Ahmad Azzam.</w:t>
-      </w:r>
-    </w:p>
-    <w:p>
-      <w:pPr>
+          <w:sz w:val="24"/>
+          <w:szCs w:val="24"/>
+        </w:rPr>
+        <w:t xml:space="preserve">, således at når man når til en </w:t>
+      </w:r>
+      <w:proofErr w:type="gramStart"/>
+      <w:r>
+        <w:rPr>
+          <w:sz w:val="24"/>
+          <w:szCs w:val="24"/>
+        </w:rPr>
+        <w:t>hvis</w:t>
+      </w:r>
+      <w:proofErr w:type="gramEnd"/>
+      <w:r>
+        <w:rPr>
+          <w:sz w:val="24"/>
+          <w:szCs w:val="24"/>
+        </w:rPr>
+        <w:t xml:space="preserve"> skærmstørrelse (i bredden) så skifter siden layout, således at det bedre kan tilpasse sig hjemmesiden på den givne enhed.</w:t>
+      </w:r>
+    </w:p>
+    <w:p>
+      <w:pPr>
+        <w:jc w:val="both"/>
+        <w:rPr>
+          <w:sz w:val="24"/>
+          <w:szCs w:val="24"/>
+        </w:rPr>
+      </w:pPr>
+    </w:p>
+    <w:p>
+      <w:pPr>
+        <w:jc w:val="both"/>
+        <w:rPr>
+          <w:sz w:val="20"/>
+          <w:szCs w:val="20"/>
+        </w:rPr>
+      </w:pPr>
+      <w:r>
+        <w:rPr>
+          <w:b/>
+          <w:bCs/>
+          <w:sz w:val="24"/>
+          <w:szCs w:val="24"/>
+        </w:rPr>
+        <w:t>Layout</w:t>
+      </w:r>
+      <w:r>
+        <w:rPr>
+          <w:sz w:val="20"/>
+          <w:szCs w:val="20"/>
+        </w:rPr>
+        <w:t>:</w:t>
+      </w:r>
+    </w:p>
+    <w:p>
+      <w:pPr>
+        <w:jc w:val="both"/>
+        <w:rPr>
+          <w:sz w:val="24"/>
+          <w:szCs w:val="24"/>
+        </w:rPr>
+      </w:pPr>
+      <w:r>
+        <w:rPr>
+          <w:sz w:val="24"/>
+          <w:szCs w:val="24"/>
+        </w:rPr>
+        <w:t>Layoutet defineres som regel i fire overordnede former:</w:t>
+      </w:r>
+    </w:p>
+    <w:p>
+      <w:pPr>
+        <w:jc w:val="both"/>
+        <w:rPr>
+          <w:sz w:val="24"/>
+          <w:szCs w:val="24"/>
+        </w:rPr>
+      </w:pPr>
+    </w:p>
+    <w:p>
+      <w:pPr>
+        <w:pStyle w:val="Listeafsnit"/>
+        <w:numPr>
+          <w:ilvl w:val="0"/>
+          <w:numId w:val="2"/>
+        </w:numPr>
+        <w:spacing w:line="360" w:lineRule="auto"/>
         <w:jc w:val="center"/>
         <w:rPr>
-          <w:sz w:val="24"/>
-          <w:szCs w:val="24"/>
-        </w:rPr>
-      </w:pPr>
-    </w:p>
-    <w:p>
-      <w:pPr>
-        <w:rPr>
-          <w:sz w:val="24"/>
-          <w:szCs w:val="24"/>
-        </w:rPr>
-      </w:pPr>
-      <w:bookmarkStart w:id="1" w:name="_GoBack"/>
-      <w:bookmarkEnd w:id="1"/>
-    </w:p>
-    <w:p>
-      <w:pPr>
-        <w:rPr>
-          <w:sz w:val="24"/>
-          <w:szCs w:val="24"/>
-        </w:rPr>
-      </w:pPr>
-    </w:p>
-    <w:p>
-      <w:pPr>
-        <w:rPr>
-          <w:sz w:val="24"/>
-          <w:szCs w:val="24"/>
-        </w:rPr>
-      </w:pPr>
-    </w:p>
-    <w:p>
-      <w:pPr>
-        <w:rPr>
-          <w:sz w:val="24"/>
-          <w:szCs w:val="24"/>
-        </w:rPr>
-      </w:pPr>
-    </w:p>
-    <w:p>
-      <w:pPr>
-        <w:rPr>
-          <w:sz w:val="24"/>
-          <w:szCs w:val="24"/>
+          <w:b/>
+          <w:bCs/>
+          <w:sz w:val="24"/>
+          <w:szCs w:val="24"/>
+        </w:rPr>
+      </w:pPr>
+      <w:r>
+        <w:rPr>
+          <w:b/>
+          <w:bCs/>
+          <w:sz w:val="24"/>
+          <w:szCs w:val="24"/>
+        </w:rPr>
+        <w:t>Statisk (</w:t>
+      </w:r>
+      <w:proofErr w:type="spellStart"/>
+      <w:r>
+        <w:rPr>
+          <w:b/>
+          <w:bCs/>
+          <w:sz w:val="24"/>
+          <w:szCs w:val="24"/>
+        </w:rPr>
+        <w:t>fixed</w:t>
+      </w:r>
+      <w:proofErr w:type="spellEnd"/>
+      <w:r>
+        <w:rPr>
+          <w:b/>
+          <w:bCs/>
+          <w:sz w:val="24"/>
+          <w:szCs w:val="24"/>
+        </w:rPr>
+        <w:t xml:space="preserve"> </w:t>
+      </w:r>
+      <w:proofErr w:type="spellStart"/>
+      <w:r>
+        <w:rPr>
+          <w:b/>
+          <w:bCs/>
+          <w:sz w:val="24"/>
+          <w:szCs w:val="24"/>
+        </w:rPr>
+        <w:t>width</w:t>
+      </w:r>
+      <w:proofErr w:type="spellEnd"/>
+      <w:r>
+        <w:rPr>
+          <w:b/>
+          <w:bCs/>
+          <w:sz w:val="24"/>
+          <w:szCs w:val="24"/>
+        </w:rPr>
+        <w:t>)</w:t>
+      </w:r>
+    </w:p>
+    <w:p>
+      <w:pPr>
+        <w:pStyle w:val="Listeafsnit"/>
+        <w:numPr>
+          <w:ilvl w:val="0"/>
+          <w:numId w:val="2"/>
+        </w:numPr>
+        <w:spacing w:line="360" w:lineRule="auto"/>
+        <w:jc w:val="center"/>
+        <w:rPr>
+          <w:b/>
+          <w:bCs/>
+          <w:sz w:val="24"/>
+          <w:szCs w:val="24"/>
+        </w:rPr>
+      </w:pPr>
+      <w:r>
+        <w:rPr>
+          <w:b/>
+          <w:bCs/>
+          <w:sz w:val="24"/>
+          <w:szCs w:val="24"/>
+        </w:rPr>
+        <w:t>Flydende (</w:t>
+      </w:r>
+      <w:r>
+        <w:rPr>
+          <w:b/>
+          <w:bCs/>
+          <w:sz w:val="24"/>
+          <w:szCs w:val="24"/>
+        </w:rPr>
+        <w:t>”</w:t>
+      </w:r>
+      <w:proofErr w:type="spellStart"/>
+      <w:r>
+        <w:rPr>
+          <w:b/>
+          <w:bCs/>
+          <w:sz w:val="24"/>
+          <w:szCs w:val="24"/>
+        </w:rPr>
+        <w:t>liquid</w:t>
+      </w:r>
+      <w:proofErr w:type="spellEnd"/>
+      <w:r>
+        <w:rPr>
+          <w:b/>
+          <w:bCs/>
+          <w:sz w:val="24"/>
+          <w:szCs w:val="24"/>
+        </w:rPr>
+        <w:t xml:space="preserve"> layout”, </w:t>
+      </w:r>
+      <w:r>
+        <w:rPr>
+          <w:b/>
+          <w:bCs/>
+          <w:sz w:val="24"/>
+          <w:szCs w:val="24"/>
+        </w:rPr>
+        <w:t>flydende og elastisk)</w:t>
+      </w:r>
+    </w:p>
+    <w:p>
+      <w:pPr>
+        <w:pStyle w:val="Listeafsnit"/>
+        <w:numPr>
+          <w:ilvl w:val="0"/>
+          <w:numId w:val="2"/>
+        </w:numPr>
+        <w:spacing w:line="360" w:lineRule="auto"/>
+        <w:jc w:val="center"/>
+        <w:rPr>
+          <w:b/>
+          <w:bCs/>
+          <w:sz w:val="24"/>
+          <w:szCs w:val="24"/>
+        </w:rPr>
+      </w:pPr>
+      <w:r>
+        <w:rPr>
+          <w:b/>
+          <w:bCs/>
+          <w:sz w:val="24"/>
+          <w:szCs w:val="24"/>
+        </w:rPr>
+        <w:t>Responsiv (tilpasser sig skærmstørrelsen ”on the go”)</w:t>
+      </w:r>
+    </w:p>
+    <w:p>
+      <w:pPr>
+        <w:pStyle w:val="Listeafsnit"/>
+        <w:numPr>
+          <w:ilvl w:val="0"/>
+          <w:numId w:val="2"/>
+        </w:numPr>
+        <w:spacing w:line="360" w:lineRule="auto"/>
+        <w:jc w:val="center"/>
+        <w:rPr>
+          <w:b/>
+          <w:bCs/>
+          <w:sz w:val="24"/>
+          <w:szCs w:val="24"/>
+        </w:rPr>
+      </w:pPr>
+      <w:r>
+        <w:rPr>
+          <w:b/>
+          <w:bCs/>
+          <w:sz w:val="24"/>
+          <w:szCs w:val="24"/>
+        </w:rPr>
+        <w:t>Adaptiv (blanding mellem statisk og responsiv)</w:t>
+      </w:r>
+    </w:p>
+    <w:p>
+      <w:pPr>
+        <w:rPr>
+          <w:sz w:val="24"/>
+          <w:szCs w:val="24"/>
+        </w:rPr>
+      </w:pPr>
+    </w:p>
+    <w:p>
+      <w:pPr>
+        <w:rPr>
+          <w:sz w:val="24"/>
+          <w:szCs w:val="24"/>
+        </w:rPr>
+      </w:pPr>
+      <w:r>
+        <w:rPr>
+          <w:sz w:val="24"/>
+          <w:szCs w:val="24"/>
+        </w:rPr>
+        <w:t>Et statisk webdesign omhandler brugen af en fast bredde på hjemmesiden. Dvs. at denne type design ikke vil ændre størrelse ved forskellige skærmstørrelser. Alt ekstra plads på skærmen, vil blive til tomt plads, med noget mellemrum. På mobile enheder skaleres dette ved at zoome ind. Det var engang det dominerende design, og designeren havde også samtidigt mere kontrol over resultatet. Dog fungerer dette meget dårligt på alle andre skærmstørrelser end den tiltænkte.</w:t>
+      </w:r>
+    </w:p>
+    <w:p>
+      <w:pPr>
+        <w:jc w:val="center"/>
+        <w:rPr>
+          <w:sz w:val="24"/>
+          <w:szCs w:val="24"/>
+        </w:rPr>
+      </w:pPr>
+      <w:r>
+        <w:rPr>
+          <w:noProof/>
+          <w:sz w:val="24"/>
+          <w:szCs w:val="24"/>
+        </w:rPr>
+        <w:drawing>
+          <wp:inline distT="0" distB="0" distL="0" distR="0" wp14:anchorId="5AF78F17" wp14:editId="515C2CF1">
+            <wp:extent cx="3856338" cy="2000250"/>
+            <wp:effectExtent l="0" t="0" r="0" b="0"/>
+            <wp:docPr id="11" name="Billede 11"/>
+            <wp:cNvGraphicFramePr>
+              <a:graphicFrameLocks xmlns:a="http://schemas.openxmlformats.org/drawingml/2006/main" noChangeAspect="1"/>
+            </wp:cNvGraphicFramePr>
+            <a:graphic xmlns:a="http://schemas.openxmlformats.org/drawingml/2006/main">
+              <a:graphicData uri="http://schemas.openxmlformats.org/drawingml/2006/picture">
+                <pic:pic xmlns:pic="http://schemas.openxmlformats.org/drawingml/2006/picture">
+                  <pic:nvPicPr>
+                    <pic:cNvPr id="0" name="Picture 1"/>
+                    <pic:cNvPicPr>
+                      <a:picLocks noChangeAspect="1" noChangeArrowheads="1"/>
+                    </pic:cNvPicPr>
+                  </pic:nvPicPr>
+                  <pic:blipFill>
+                    <a:blip r:embed="rId27" cstate="print">
+                      <a:extLst>
+                        <a:ext uri="{28A0092B-C50C-407E-A947-70E740481C1C}">
+                          <a14:useLocalDpi xmlns:a14="http://schemas.microsoft.com/office/drawing/2010/main" val="0"/>
+                        </a:ext>
+                      </a:extLst>
+                    </a:blip>
+                    <a:srcRect/>
+                    <a:stretch>
+                      <a:fillRect/>
+                    </a:stretch>
+                  </pic:blipFill>
+                  <pic:spPr bwMode="auto">
+                    <a:xfrm>
+                      <a:off x="0" y="0"/>
+                      <a:ext cx="3909844" cy="2028003"/>
+                    </a:xfrm>
+                    <a:prstGeom prst="rect">
+                      <a:avLst/>
+                    </a:prstGeom>
+                    <a:noFill/>
+                    <a:ln>
+                      <a:noFill/>
+                    </a:ln>
+                  </pic:spPr>
+                </pic:pic>
+              </a:graphicData>
+            </a:graphic>
+          </wp:inline>
+        </w:drawing>
+      </w:r>
+    </w:p>
+    <w:p>
+      <w:pPr>
+        <w:jc w:val="both"/>
+        <w:rPr>
+          <w:sz w:val="24"/>
+          <w:szCs w:val="24"/>
+        </w:rPr>
+      </w:pPr>
+      <w:r>
+        <w:rPr>
+          <w:sz w:val="24"/>
+          <w:szCs w:val="24"/>
+        </w:rPr>
+        <w:lastRenderedPageBreak/>
+        <w:t>Flydende webdesign er meget mere tilpassende idet at det selv tilpasser sig til bredden, og man angiver samtidigt bredder hyppigt i procenter. Her kan elementer blive meget små og smalle og der er samtidigt grænser for hvor småt disse elementer kan gå. Et fluid webdesign bliver normalt valgt når indholdet og funktionaliteten på sitet, vægtes højere end den grafiske del. Det flydende webdesign udnytter</w:t>
+      </w:r>
+      <w:r>
+        <w:rPr>
+          <w:sz w:val="24"/>
+          <w:szCs w:val="24"/>
+        </w:rPr>
+        <w:t xml:space="preserve"> pladsen godt, og giver også brugeren en bedre oplevelse.</w:t>
+      </w:r>
+    </w:p>
+    <w:p>
+      <w:pPr>
+        <w:jc w:val="both"/>
+        <w:rPr>
+          <w:sz w:val="24"/>
+          <w:szCs w:val="24"/>
+        </w:rPr>
+      </w:pPr>
+      <w:r>
+        <w:rPr>
+          <w:noProof/>
+          <w:sz w:val="24"/>
+          <w:szCs w:val="24"/>
+        </w:rPr>
+        <w:drawing>
+          <wp:inline distT="0" distB="0" distL="0" distR="0" wp14:anchorId="4FA8ED14" wp14:editId="76800FB5">
+            <wp:extent cx="6115050" cy="3171825"/>
+            <wp:effectExtent l="0" t="0" r="0" b="9525"/>
+            <wp:docPr id="12" name="Billede 12"/>
+            <wp:cNvGraphicFramePr>
+              <a:graphicFrameLocks xmlns:a="http://schemas.openxmlformats.org/drawingml/2006/main" noChangeAspect="1"/>
+            </wp:cNvGraphicFramePr>
+            <a:graphic xmlns:a="http://schemas.openxmlformats.org/drawingml/2006/main">
+              <a:graphicData uri="http://schemas.openxmlformats.org/drawingml/2006/picture">
+                <pic:pic xmlns:pic="http://schemas.openxmlformats.org/drawingml/2006/picture">
+                  <pic:nvPicPr>
+                    <pic:cNvPr id="0" name="Picture 2"/>
+                    <pic:cNvPicPr>
+                      <a:picLocks noChangeAspect="1" noChangeArrowheads="1"/>
+                    </pic:cNvPicPr>
+                  </pic:nvPicPr>
+                  <pic:blipFill>
+                    <a:blip r:embed="rId28">
+                      <a:extLst>
+                        <a:ext uri="{28A0092B-C50C-407E-A947-70E740481C1C}">
+                          <a14:useLocalDpi xmlns:a14="http://schemas.microsoft.com/office/drawing/2010/main" val="0"/>
+                        </a:ext>
+                      </a:extLst>
+                    </a:blip>
+                    <a:srcRect/>
+                    <a:stretch>
+                      <a:fillRect/>
+                    </a:stretch>
+                  </pic:blipFill>
+                  <pic:spPr bwMode="auto">
+                    <a:xfrm>
+                      <a:off x="0" y="0"/>
+                      <a:ext cx="6115050" cy="3171825"/>
+                    </a:xfrm>
+                    <a:prstGeom prst="rect">
+                      <a:avLst/>
+                    </a:prstGeom>
+                    <a:noFill/>
+                    <a:ln>
+                      <a:noFill/>
+                    </a:ln>
+                  </pic:spPr>
+                </pic:pic>
+              </a:graphicData>
+            </a:graphic>
+          </wp:inline>
+        </w:drawing>
+      </w:r>
+    </w:p>
+    <w:p>
+      <w:pPr>
+        <w:jc w:val="both"/>
+        <w:rPr>
+          <w:sz w:val="24"/>
+          <w:szCs w:val="24"/>
+        </w:rPr>
+      </w:pPr>
+      <w:r>
+        <w:rPr>
+          <w:sz w:val="24"/>
+          <w:szCs w:val="24"/>
+        </w:rPr>
+        <w:t xml:space="preserve">Det responsive layout består meget typisk af et fluid layout, herunder samtidigt under en række regler som ændrer på skærmbredden afhængigt af hvilken enhed man som bruger er på. Her bliver der gjort brug af ”media </w:t>
+      </w:r>
+      <w:proofErr w:type="spellStart"/>
+      <w:r>
+        <w:rPr>
+          <w:sz w:val="24"/>
+          <w:szCs w:val="24"/>
+        </w:rPr>
+        <w:t>quieries</w:t>
+      </w:r>
+      <w:proofErr w:type="spellEnd"/>
+      <w:r>
+        <w:rPr>
+          <w:sz w:val="24"/>
+          <w:szCs w:val="24"/>
+        </w:rPr>
+        <w:t>” (@media) i CSS, og det er altid samme HTML og CSS-filer uanset hvilken enhed der bliver brugt. Det er den foretrukne måde i dag at lave hjemmesider på, og er også blevet en standard. Det er ikke særligt svært eller vanskeligt, men kræver dog en masse planlægning og omtanke. Herunder skal man også gå ind med mindsettet ”</w:t>
+      </w:r>
+      <w:r>
+        <w:rPr>
+          <w:b/>
+          <w:bCs/>
+          <w:sz w:val="24"/>
+          <w:szCs w:val="24"/>
+        </w:rPr>
+        <w:t>mobile first</w:t>
+      </w:r>
+      <w:r>
+        <w:rPr>
+          <w:sz w:val="24"/>
+          <w:szCs w:val="24"/>
+        </w:rPr>
+        <w:t>” da det ellers vil få store konsekvenser senere hen</w:t>
+      </w:r>
+      <w:r>
+        <w:rPr>
+          <w:sz w:val="24"/>
+          <w:szCs w:val="24"/>
+        </w:rPr>
+        <w:t xml:space="preserve"> skulle man have sprunget over, eller glemt dette trin</w:t>
+      </w:r>
+      <w:r>
+        <w:rPr>
+          <w:sz w:val="24"/>
+          <w:szCs w:val="24"/>
+        </w:rPr>
+        <w:t>.</w:t>
+      </w:r>
+      <w:r>
+        <w:rPr>
+          <w:sz w:val="24"/>
+          <w:szCs w:val="24"/>
+        </w:rPr>
+        <w:t xml:space="preserve"> Det er altid nemmest at designe til noget der har begrænset plads </w:t>
+      </w:r>
+      <w:r>
+        <w:rPr>
+          <w:b/>
+          <w:bCs/>
+          <w:sz w:val="24"/>
+          <w:szCs w:val="24"/>
+        </w:rPr>
+        <w:t>FØRST</w:t>
+      </w:r>
+      <w:r>
+        <w:rPr>
+          <w:sz w:val="24"/>
+          <w:szCs w:val="24"/>
+        </w:rPr>
+        <w:t>, før man overhovedet går i gang med en skærmstørrelse hvor der kan være meget mere plads.</w:t>
+      </w:r>
+    </w:p>
+    <w:p>
+      <w:pPr>
+        <w:jc w:val="center"/>
+        <w:rPr>
+          <w:sz w:val="24"/>
+          <w:szCs w:val="24"/>
+        </w:rPr>
+      </w:pPr>
+      <w:r>
+        <w:rPr>
+          <w:noProof/>
+          <w:sz w:val="24"/>
+          <w:szCs w:val="24"/>
+        </w:rPr>
+        <w:drawing>
+          <wp:inline distT="0" distB="0" distL="0" distR="0" wp14:anchorId="53630559" wp14:editId="04093151">
+            <wp:extent cx="4238625" cy="2198538"/>
+            <wp:effectExtent l="0" t="0" r="0" b="0"/>
+            <wp:docPr id="15" name="Billede 15"/>
+            <wp:cNvGraphicFramePr>
+              <a:graphicFrameLocks xmlns:a="http://schemas.openxmlformats.org/drawingml/2006/main" noChangeAspect="1"/>
+            </wp:cNvGraphicFramePr>
+            <a:graphic xmlns:a="http://schemas.openxmlformats.org/drawingml/2006/main">
+              <a:graphicData uri="http://schemas.openxmlformats.org/drawingml/2006/picture">
+                <pic:pic xmlns:pic="http://schemas.openxmlformats.org/drawingml/2006/picture">
+                  <pic:nvPicPr>
+                    <pic:cNvPr id="0" name="Picture 5"/>
+                    <pic:cNvPicPr>
+                      <a:picLocks noChangeAspect="1" noChangeArrowheads="1"/>
+                    </pic:cNvPicPr>
+                  </pic:nvPicPr>
+                  <pic:blipFill>
+                    <a:blip r:embed="rId29" cstate="print">
+                      <a:extLst>
+                        <a:ext uri="{28A0092B-C50C-407E-A947-70E740481C1C}">
+                          <a14:useLocalDpi xmlns:a14="http://schemas.microsoft.com/office/drawing/2010/main" val="0"/>
+                        </a:ext>
+                      </a:extLst>
+                    </a:blip>
+                    <a:srcRect/>
+                    <a:stretch>
+                      <a:fillRect/>
+                    </a:stretch>
+                  </pic:blipFill>
+                  <pic:spPr bwMode="auto">
+                    <a:xfrm>
+                      <a:off x="0" y="0"/>
+                      <a:ext cx="4290608" cy="2225501"/>
+                    </a:xfrm>
+                    <a:prstGeom prst="rect">
+                      <a:avLst/>
+                    </a:prstGeom>
+                    <a:noFill/>
+                    <a:ln>
+                      <a:noFill/>
+                    </a:ln>
+                  </pic:spPr>
+                </pic:pic>
+              </a:graphicData>
+            </a:graphic>
+          </wp:inline>
+        </w:drawing>
+      </w:r>
+    </w:p>
+    <w:p>
+      <w:pPr>
+        <w:jc w:val="both"/>
+        <w:rPr>
+          <w:sz w:val="24"/>
+          <w:szCs w:val="24"/>
+        </w:rPr>
+      </w:pPr>
+      <w:r>
+        <w:rPr>
+          <w:sz w:val="24"/>
+          <w:szCs w:val="24"/>
+        </w:rPr>
+        <w:lastRenderedPageBreak/>
+        <w:t>Det adaptive layout er noget der ligger imellem en statisk og en responsiv tilgang. Består selv af en række statiske layouts og styres af @mediaqueries. Dog ville der være for lidt eller for meget plads på skærme der ikke rammer lige præcis de breakpoints der er i koden. Samtidigt er det noget man vælger ret sjældent hvis der ellers er mulighed for at gøre det responsivt</w:t>
+      </w:r>
+      <w:r>
+        <w:rPr>
+          <w:sz w:val="24"/>
+          <w:szCs w:val="24"/>
+        </w:rPr>
+        <w:t>. Bruges dog ofte til at konvertere et statisk layout om til et responsivt layout, uden at skulle skrive det hele om igen. Her er tanken, i modsætning til det responsive, ”</w:t>
+      </w:r>
+      <w:r>
+        <w:rPr>
+          <w:b/>
+          <w:bCs/>
+          <w:sz w:val="24"/>
+          <w:szCs w:val="24"/>
+        </w:rPr>
+        <w:t>Mobile last</w:t>
+      </w:r>
+      <w:r>
+        <w:rPr>
+          <w:sz w:val="24"/>
+          <w:szCs w:val="24"/>
+        </w:rPr>
+        <w:t>”.</w:t>
+      </w:r>
+    </w:p>
+    <w:p>
+      <w:pPr>
+        <w:jc w:val="both"/>
+        <w:rPr>
+          <w:sz w:val="24"/>
+          <w:szCs w:val="24"/>
+        </w:rPr>
+      </w:pPr>
+    </w:p>
+    <w:p>
+      <w:pPr>
+        <w:jc w:val="both"/>
+        <w:rPr>
+          <w:sz w:val="24"/>
+          <w:szCs w:val="24"/>
+        </w:rPr>
+      </w:pPr>
+      <w:r>
+        <w:rPr>
+          <w:noProof/>
+          <w:sz w:val="24"/>
+          <w:szCs w:val="24"/>
+        </w:rPr>
+        <w:drawing>
+          <wp:inline distT="0" distB="0" distL="0" distR="0" wp14:anchorId="6945ACAC" wp14:editId="0F666137">
+            <wp:extent cx="6115050" cy="3171825"/>
+            <wp:effectExtent l="0" t="0" r="0" b="9525"/>
+            <wp:docPr id="16" name="Billede 16"/>
+            <wp:cNvGraphicFramePr>
+              <a:graphicFrameLocks xmlns:a="http://schemas.openxmlformats.org/drawingml/2006/main" noChangeAspect="1"/>
+            </wp:cNvGraphicFramePr>
+            <a:graphic xmlns:a="http://schemas.openxmlformats.org/drawingml/2006/main">
+              <a:graphicData uri="http://schemas.openxmlformats.org/drawingml/2006/picture">
+                <pic:pic xmlns:pic="http://schemas.openxmlformats.org/drawingml/2006/picture">
+                  <pic:nvPicPr>
+                    <pic:cNvPr id="0" name="Picture 6"/>
+                    <pic:cNvPicPr>
+                      <a:picLocks noChangeAspect="1" noChangeArrowheads="1"/>
+                    </pic:cNvPicPr>
+                  </pic:nvPicPr>
+                  <pic:blipFill>
+                    <a:blip r:embed="rId30">
+                      <a:extLst>
+                        <a:ext uri="{28A0092B-C50C-407E-A947-70E740481C1C}">
+                          <a14:useLocalDpi xmlns:a14="http://schemas.microsoft.com/office/drawing/2010/main" val="0"/>
+                        </a:ext>
+                      </a:extLst>
+                    </a:blip>
+                    <a:srcRect/>
+                    <a:stretch>
+                      <a:fillRect/>
+                    </a:stretch>
+                  </pic:blipFill>
+                  <pic:spPr bwMode="auto">
+                    <a:xfrm>
+                      <a:off x="0" y="0"/>
+                      <a:ext cx="6115050" cy="3171825"/>
+                    </a:xfrm>
+                    <a:prstGeom prst="rect">
+                      <a:avLst/>
+                    </a:prstGeom>
+                    <a:noFill/>
+                    <a:ln>
+                      <a:noFill/>
+                    </a:ln>
+                  </pic:spPr>
+                </pic:pic>
+              </a:graphicData>
+            </a:graphic>
+          </wp:inline>
+        </w:drawing>
+      </w:r>
+    </w:p>
+    <w:p>
+      <w:pPr>
+        <w:rPr>
+          <w:sz w:val="24"/>
+          <w:szCs w:val="24"/>
+        </w:rPr>
+      </w:pPr>
+    </w:p>
+    <w:p>
+      <w:pPr>
+        <w:rPr>
+          <w:sz w:val="24"/>
+          <w:szCs w:val="24"/>
+        </w:rPr>
+      </w:pPr>
+      <w:bookmarkStart w:id="2" w:name="_GoBack"/>
+      <w:bookmarkEnd w:id="2"/>
+    </w:p>
+    <w:p>
+      <w:pPr>
+        <w:rPr>
+          <w:sz w:val="24"/>
+          <w:szCs w:val="24"/>
+        </w:rPr>
+      </w:pPr>
+    </w:p>
+    <w:p>
+      <w:pPr>
+        <w:rPr>
+          <w:sz w:val="24"/>
+          <w:szCs w:val="24"/>
+        </w:rPr>
+      </w:pPr>
+    </w:p>
+    <w:p>
+      <w:pPr>
+        <w:rPr>
+          <w:sz w:val="24"/>
+          <w:szCs w:val="24"/>
+        </w:rPr>
+      </w:pPr>
+    </w:p>
+    <w:p>
+      <w:pPr>
+        <w:rPr>
+          <w:b/>
+          <w:bCs/>
+          <w:sz w:val="32"/>
+          <w:szCs w:val="32"/>
+        </w:rPr>
+      </w:pPr>
+    </w:p>
+    <w:p>
+      <w:pPr>
+        <w:rPr>
+          <w:b/>
+          <w:bCs/>
+          <w:sz w:val="32"/>
+          <w:szCs w:val="32"/>
+        </w:rPr>
+      </w:pPr>
+    </w:p>
+    <w:p>
+      <w:pPr>
+        <w:rPr>
+          <w:b/>
+          <w:bCs/>
+          <w:sz w:val="32"/>
+          <w:szCs w:val="32"/>
+        </w:rPr>
+      </w:pPr>
+    </w:p>
+    <w:p>
+      <w:pPr>
+        <w:rPr>
+          <w:b/>
+          <w:bCs/>
+          <w:sz w:val="32"/>
+          <w:szCs w:val="32"/>
+        </w:rPr>
+      </w:pPr>
+    </w:p>
+    <w:p>
+      <w:pPr>
+        <w:rPr>
+          <w:b/>
+          <w:bCs/>
+          <w:sz w:val="32"/>
+          <w:szCs w:val="32"/>
+        </w:rPr>
+      </w:pPr>
+    </w:p>
+    <w:p>
+      <w:pPr>
+        <w:rPr>
+          <w:b/>
+          <w:bCs/>
+          <w:sz w:val="32"/>
+          <w:szCs w:val="32"/>
+        </w:rPr>
+      </w:pPr>
+    </w:p>
+    <w:p>
+      <w:pPr>
+        <w:rPr>
+          <w:b/>
+          <w:bCs/>
+          <w:sz w:val="32"/>
+          <w:szCs w:val="32"/>
+        </w:rPr>
+      </w:pPr>
+    </w:p>
+    <w:p>
+      <w:pPr>
+        <w:rPr>
+          <w:b/>
+          <w:bCs/>
+          <w:sz w:val="32"/>
+          <w:szCs w:val="32"/>
+        </w:rPr>
+      </w:pPr>
+    </w:p>
+    <w:p>
+      <w:pPr>
+        <w:rPr>
+          <w:b/>
+          <w:bCs/>
+          <w:sz w:val="32"/>
+          <w:szCs w:val="32"/>
+        </w:rPr>
+      </w:pPr>
+    </w:p>
+    <w:p>
+      <w:pPr>
+        <w:rPr>
+          <w:b/>
+          <w:bCs/>
+          <w:sz w:val="32"/>
+          <w:szCs w:val="32"/>
+        </w:rPr>
+      </w:pPr>
+    </w:p>
+    <w:p>
+      <w:pPr>
+        <w:rPr>
+          <w:b/>
+          <w:bCs/>
+          <w:sz w:val="32"/>
+          <w:szCs w:val="32"/>
+        </w:rPr>
+      </w:pPr>
+    </w:p>
+    <w:p>
+      <w:pPr>
+        <w:rPr>
+          <w:b/>
+          <w:bCs/>
+          <w:sz w:val="32"/>
+          <w:szCs w:val="32"/>
+        </w:rPr>
+      </w:pPr>
+    </w:p>
+    <w:p>
+      <w:pPr>
+        <w:rPr>
+          <w:b/>
+          <w:bCs/>
+          <w:sz w:val="32"/>
+          <w:szCs w:val="32"/>
+        </w:rPr>
+      </w:pPr>
+    </w:p>
+    <w:p>
+      <w:pPr>
+        <w:rPr>
+          <w:b/>
+          <w:bCs/>
+          <w:sz w:val="32"/>
+          <w:szCs w:val="32"/>
+        </w:rPr>
+      </w:pPr>
+    </w:p>
+    <w:p>
+      <w:pPr>
+        <w:rPr>
+          <w:b/>
+          <w:bCs/>
+          <w:sz w:val="32"/>
+          <w:szCs w:val="32"/>
+        </w:rPr>
+      </w:pPr>
+    </w:p>
+    <w:p>
+      <w:pPr>
+        <w:rPr>
+          <w:b/>
+          <w:bCs/>
+          <w:sz w:val="32"/>
+          <w:szCs w:val="32"/>
+        </w:rPr>
+      </w:pPr>
+    </w:p>
+    <w:p>
+      <w:pPr>
+        <w:rPr>
+          <w:b/>
+          <w:bCs/>
+          <w:sz w:val="32"/>
+          <w:szCs w:val="32"/>
+        </w:rPr>
+      </w:pPr>
+    </w:p>
+    <w:p>
+      <w:pPr>
+        <w:rPr>
+          <w:b/>
+          <w:bCs/>
+          <w:sz w:val="32"/>
+          <w:szCs w:val="32"/>
+        </w:rPr>
+      </w:pPr>
+    </w:p>
+    <w:p>
+      <w:pPr>
+        <w:rPr>
+          <w:b/>
+          <w:bCs/>
+          <w:sz w:val="32"/>
+          <w:szCs w:val="32"/>
         </w:rPr>
       </w:pPr>
     </w:p>
@@ -8243,7 +9140,7 @@
           <w:u w:val="none"/>
         </w:rPr>
       </w:pPr>
-      <w:hyperlink r:id="rId27" w:history="1">
+      <w:hyperlink r:id="rId31" w:history="1">
         <w:r>
           <w:rPr>
             <w:rStyle w:val="Hyperlink"/>
@@ -8266,7 +9163,7 @@
           <w:szCs w:val="24"/>
         </w:rPr>
       </w:pPr>
-      <w:hyperlink r:id="rId28" w:history="1">
+      <w:hyperlink r:id="rId32" w:history="1">
         <w:r>
           <w:rPr>
             <w:rStyle w:val="Hyperlink"/>
@@ -8292,7 +9189,7 @@
           <w:u w:val="none"/>
         </w:rPr>
       </w:pPr>
-      <w:hyperlink r:id="rId29" w:history="1">
+      <w:hyperlink r:id="rId33" w:history="1">
         <w:r>
           <w:rPr>
             <w:rStyle w:val="Hyperlink"/>
@@ -8318,7 +9215,7 @@
           <w:u w:val="none"/>
         </w:rPr>
       </w:pPr>
-      <w:hyperlink r:id="rId30" w:history="1">
+      <w:hyperlink r:id="rId34" w:history="1">
         <w:r>
           <w:rPr>
             <w:rStyle w:val="Hyperlink"/>
@@ -8395,11 +9292,14 @@
           <w:numId w:val="1"/>
         </w:numPr>
         <w:rPr>
-          <w:sz w:val="24"/>
-          <w:szCs w:val="24"/>
-        </w:rPr>
-      </w:pPr>
-      <w:hyperlink r:id="rId31" w:history="1">
+          <w:rStyle w:val="Hyperlink"/>
+          <w:color w:val="auto"/>
+          <w:sz w:val="24"/>
+          <w:szCs w:val="24"/>
+          <w:u w:val="none"/>
+        </w:rPr>
+      </w:pPr>
+      <w:hyperlink r:id="rId35" w:history="1">
         <w:r>
           <w:rPr>
             <w:rStyle w:val="Hyperlink"/>
@@ -8410,64 +9310,6 @@
     </w:p>
     <w:p>
       <w:pPr>
-        <w:rPr>
-          <w:i/>
-          <w:iCs/>
-          <w:sz w:val="24"/>
-          <w:szCs w:val="24"/>
-        </w:rPr>
-      </w:pPr>
-    </w:p>
-    <w:p>
-      <w:pPr>
-        <w:rPr>
-          <w:i/>
-          <w:iCs/>
-          <w:sz w:val="24"/>
-          <w:szCs w:val="24"/>
-        </w:rPr>
-      </w:pPr>
-    </w:p>
-    <w:p>
-      <w:pPr>
-        <w:rPr>
-          <w:b/>
-          <w:bCs/>
-          <w:sz w:val="32"/>
-          <w:szCs w:val="32"/>
-        </w:rPr>
-      </w:pPr>
-      <w:r>
-        <w:rPr>
-          <w:b/>
-          <w:bCs/>
-          <w:sz w:val="32"/>
-          <w:szCs w:val="32"/>
-        </w:rPr>
-        <w:t>Billeder</w:t>
-      </w:r>
-      <w:r>
-        <w:rPr>
-          <w:b/>
-          <w:bCs/>
-          <w:sz w:val="32"/>
-          <w:szCs w:val="32"/>
-        </w:rPr>
-        <w:t>:</w:t>
-      </w:r>
-    </w:p>
-    <w:p>
-      <w:pPr>
-        <w:rPr>
-          <w:i/>
-          <w:iCs/>
-          <w:sz w:val="24"/>
-          <w:szCs w:val="24"/>
-        </w:rPr>
-      </w:pPr>
-    </w:p>
-    <w:p>
-      <w:pPr>
         <w:pStyle w:val="Listeafsnit"/>
         <w:numPr>
           <w:ilvl w:val="0"/>
@@ -8480,18 +9322,70 @@
       </w:pPr>
       <w:r>
         <w:rPr>
-          <w:sz w:val="24"/>
-          <w:szCs w:val="24"/>
-        </w:rPr>
-        <w:t>CSS-syntaks</w:t>
-      </w:r>
-      <w:r>
-        <w:rPr>
-          <w:sz w:val="24"/>
-          <w:szCs w:val="24"/>
-        </w:rPr>
-        <w:t xml:space="preserve"> - Intro til CSS.pdf (side 9)</w:t>
-      </w:r>
+          <w:rStyle w:val="Hyperlink"/>
+          <w:color w:val="auto"/>
+          <w:u w:val="none"/>
+        </w:rPr>
+        <w:t>Responsiv i praksis.pdf</w:t>
+      </w:r>
+    </w:p>
+    <w:p>
+      <w:pPr>
+        <w:rPr>
+          <w:i/>
+          <w:iCs/>
+          <w:sz w:val="24"/>
+          <w:szCs w:val="24"/>
+        </w:rPr>
+      </w:pPr>
+    </w:p>
+    <w:p>
+      <w:pPr>
+        <w:rPr>
+          <w:i/>
+          <w:iCs/>
+          <w:sz w:val="24"/>
+          <w:szCs w:val="24"/>
+        </w:rPr>
+      </w:pPr>
+    </w:p>
+    <w:p>
+      <w:pPr>
+        <w:rPr>
+          <w:b/>
+          <w:bCs/>
+          <w:sz w:val="32"/>
+          <w:szCs w:val="32"/>
+        </w:rPr>
+      </w:pPr>
+      <w:r>
+        <w:rPr>
+          <w:b/>
+          <w:bCs/>
+          <w:sz w:val="32"/>
+          <w:szCs w:val="32"/>
+        </w:rPr>
+        <w:t>Billeder</w:t>
+      </w:r>
+      <w:r>
+        <w:rPr>
+          <w:b/>
+          <w:bCs/>
+          <w:sz w:val="32"/>
+          <w:szCs w:val="32"/>
+        </w:rPr>
+        <w:t>:</w:t>
+      </w:r>
+    </w:p>
+    <w:p>
+      <w:pPr>
+        <w:rPr>
+          <w:i/>
+          <w:iCs/>
+          <w:sz w:val="24"/>
+          <w:szCs w:val="24"/>
+        </w:rPr>
+      </w:pPr>
     </w:p>
     <w:p>
       <w:pPr>
@@ -8501,6 +9395,33 @@
           <w:numId w:val="1"/>
         </w:numPr>
         <w:rPr>
+          <w:sz w:val="24"/>
+          <w:szCs w:val="24"/>
+        </w:rPr>
+      </w:pPr>
+      <w:r>
+        <w:rPr>
+          <w:sz w:val="24"/>
+          <w:szCs w:val="24"/>
+        </w:rPr>
+        <w:t>CSS-syntaks</w:t>
+      </w:r>
+      <w:r>
+        <w:rPr>
+          <w:sz w:val="24"/>
+          <w:szCs w:val="24"/>
+        </w:rPr>
+        <w:t xml:space="preserve"> - Intro til CSS.pdf (side 9)</w:t>
+      </w:r>
+    </w:p>
+    <w:p>
+      <w:pPr>
+        <w:pStyle w:val="Listeafsnit"/>
+        <w:numPr>
+          <w:ilvl w:val="0"/>
+          <w:numId w:val="1"/>
+        </w:numPr>
+        <w:rPr>
           <w:i/>
           <w:iCs/>
           <w:sz w:val="28"/>
@@ -8537,7 +9458,7 @@
         </w:rPr>
         <w:t xml:space="preserve"> element - </w:t>
       </w:r>
-      <w:hyperlink r:id="rId32" w:history="1">
+      <w:hyperlink r:id="rId36" w:history="1">
         <w:r>
           <w:rPr>
             <w:rStyle w:val="Hyperlink"/>
@@ -8638,7 +9559,7 @@
         </w:rPr>
         <w:t xml:space="preserve">RGB calculator - </w:t>
       </w:r>
-      <w:hyperlink r:id="rId33" w:history="1">
+      <w:hyperlink r:id="rId37" w:history="1">
         <w:r>
           <w:rPr>
             <w:rStyle w:val="Hyperlink"/>
@@ -8667,7 +9588,7 @@
         </w:rPr>
         <w:t xml:space="preserve">HEX-kode - </w:t>
       </w:r>
-      <w:hyperlink r:id="rId34" w:history="1">
+      <w:hyperlink r:id="rId38" w:history="1">
         <w:r>
           <w:rPr>
             <w:rStyle w:val="Hyperlink"/>
@@ -8684,8 +9605,11 @@
           <w:numId w:val="1"/>
         </w:numPr>
         <w:rPr>
-          <w:sz w:val="24"/>
-          <w:szCs w:val="24"/>
+          <w:rStyle w:val="Hyperlink"/>
+          <w:color w:val="auto"/>
+          <w:sz w:val="24"/>
+          <w:szCs w:val="24"/>
+          <w:u w:val="none"/>
           <w:lang w:val="en-US"/>
         </w:rPr>
       </w:pPr>
@@ -8697,7 +9621,7 @@
         </w:rPr>
         <w:t xml:space="preserve">HSL-calculator </w:t>
       </w:r>
-      <w:hyperlink r:id="rId35" w:history="1">
+      <w:hyperlink r:id="rId39" w:history="1">
         <w:r>
           <w:rPr>
             <w:rStyle w:val="Hyperlink"/>
@@ -8706,6 +9630,33 @@
           <w:t>https://www.w3schools.com/colors/colors_hsl.asp</w:t>
         </w:r>
       </w:hyperlink>
+    </w:p>
+    <w:p>
+      <w:pPr>
+        <w:pStyle w:val="Listeafsnit"/>
+        <w:numPr>
+          <w:ilvl w:val="0"/>
+          <w:numId w:val="1"/>
+        </w:numPr>
+        <w:rPr>
+          <w:sz w:val="24"/>
+          <w:szCs w:val="24"/>
+        </w:rPr>
+      </w:pPr>
+      <w:r>
+        <w:rPr>
+          <w:sz w:val="24"/>
+          <w:szCs w:val="24"/>
+        </w:rPr>
+        <w:t>Statisk webdesign – Responsiv i praksis.pd</w:t>
+      </w:r>
+      <w:r>
+        <w:rPr>
+          <w:sz w:val="24"/>
+          <w:szCs w:val="24"/>
+        </w:rPr>
+        <w:t>f (side 6)</w:t>
+      </w:r>
     </w:p>
     <w:sectPr>
       <w:pgSz w:w="11906" w:h="16838"/>

</xml_diff>

<commit_message>
Centreret billeder på forsiden, tilføjet styling i CSS, og tilføjet ekstra kommentare
</commit_message>
<xml_diff>
--- a/Læringsportfolie tekstindhold.docx
+++ b/Læringsportfolie tekstindhold.docx
@@ -1437,23 +1437,7 @@
           <w:sz w:val="24"/>
           <w:szCs w:val="24"/>
         </w:rPr>
-        <w:t xml:space="preserve"> Forms bliver brugt til at modtage bruger input, i form af små tekstbokse, hvori brugeren kan bl.a. skrive </w:t>
-      </w:r>
-      <w:proofErr w:type="gramStart"/>
-      <w:r>
-        <w:rPr>
-          <w:sz w:val="24"/>
-          <w:szCs w:val="24"/>
-        </w:rPr>
-        <w:t>sit navn/adresse</w:t>
-      </w:r>
-      <w:proofErr w:type="gramEnd"/>
-      <w:r>
-        <w:rPr>
-          <w:sz w:val="24"/>
-          <w:szCs w:val="24"/>
-        </w:rPr>
-        <w:t>/alder, eller noget helt andet.</w:t>
+        <w:t xml:space="preserve"> Forms bliver brugt til at modtage bruger input, i form af små tekstbokse, hvori brugeren kan bl.a. skrive sit navn/adresse/alder, eller noget helt andet.</w:t>
       </w:r>
     </w:p>
     <w:p>
@@ -1518,23 +1502,7 @@
           <w:sz w:val="24"/>
           <w:szCs w:val="24"/>
         </w:rPr>
-        <w:t xml:space="preserve">Ligger lidt i navnet </w:t>
-      </w:r>
-      <w:proofErr w:type="gramStart"/>
-      <w:r>
-        <w:rPr>
-          <w:sz w:val="24"/>
-          <w:szCs w:val="24"/>
-        </w:rPr>
-        <w:t>idet at</w:t>
-      </w:r>
-      <w:proofErr w:type="gramEnd"/>
-      <w:r>
-        <w:rPr>
-          <w:sz w:val="24"/>
-          <w:szCs w:val="24"/>
-        </w:rPr>
-        <w:t xml:space="preserve"> det er en tabel som bliver inddelt med et yderligere tag der hedder &lt;tr&gt;, som står for ”table </w:t>
+        <w:t xml:space="preserve">Ligger lidt i navnet idet at det er en tabel som bliver inddelt med et yderligere tag der hedder &lt;tr&gt;, som står for ”table </w:t>
       </w:r>
       <w:proofErr w:type="spellStart"/>
       <w:r>
@@ -1834,23 +1802,7 @@
           <w:sz w:val="24"/>
           <w:szCs w:val="24"/>
         </w:rPr>
-        <w:t xml:space="preserve"> Ligner meget &lt;div&gt; tagget, men forskellen ligger i at den bruges til at lænke </w:t>
-      </w:r>
-      <w:proofErr w:type="gramStart"/>
-      <w:r>
-        <w:rPr>
-          <w:sz w:val="24"/>
-          <w:szCs w:val="24"/>
-        </w:rPr>
-        <w:t>eksempelvis</w:t>
-      </w:r>
-      <w:proofErr w:type="gramEnd"/>
-      <w:r>
-        <w:rPr>
-          <w:sz w:val="24"/>
-          <w:szCs w:val="24"/>
-        </w:rPr>
-        <w:t xml:space="preserve"> billede og tekst sammen, således at de står på samme linje. </w:t>
+        <w:t xml:space="preserve"> Ligner meget &lt;div&gt; tagget, men forskellen ligger i at den bruges til at lænke eksempelvis billede og tekst sammen, således at de står på samme linje. </w:t>
       </w:r>
       <w:r>
         <w:rPr>
@@ -2642,23 +2594,7 @@
           <w:sz w:val="24"/>
           <w:szCs w:val="24"/>
         </w:rPr>
-        <w:t xml:space="preserve">oget at relatere til. Dvs. at man nu kan nemmere, mere specifikt pege på hvilket element det er man snakker om. Man kan give et element en attribut som kunne </w:t>
-      </w:r>
-      <w:proofErr w:type="gramStart"/>
-      <w:r>
-        <w:rPr>
-          <w:sz w:val="24"/>
-          <w:szCs w:val="24"/>
-        </w:rPr>
-        <w:t>eksempelvis</w:t>
-      </w:r>
-      <w:proofErr w:type="gramEnd"/>
-      <w:r>
-        <w:rPr>
-          <w:sz w:val="24"/>
-          <w:szCs w:val="24"/>
-        </w:rPr>
-        <w:t xml:space="preserve"> være et ID, eller en klasse. En attribut består af to dele, et attributnavn, og en attributværdi. Navnet </w:t>
+        <w:t xml:space="preserve">oget at relatere til. Dvs. at man nu kan nemmere, mere specifikt pege på hvilket element det er man snakker om. Man kan give et element en attribut som kunne eksempelvis være et ID, eller en klasse. En attribut består af to dele, et attributnavn, og en attributværdi. Navnet </w:t>
       </w:r>
       <w:r>
         <w:rPr>
@@ -2875,30 +2811,14 @@
           <w:sz w:val="24"/>
           <w:szCs w:val="24"/>
         </w:rPr>
-        <w:t xml:space="preserve">Links i HTML koden </w:t>
-      </w:r>
-      <w:proofErr w:type="gramStart"/>
-      <w:r>
-        <w:rPr>
-          <w:sz w:val="24"/>
-          <w:szCs w:val="24"/>
-        </w:rPr>
-        <w:t>fung</w:t>
-      </w:r>
-      <w:r>
-        <w:rPr>
-          <w:sz w:val="24"/>
-          <w:szCs w:val="24"/>
-        </w:rPr>
-        <w:t>ere</w:t>
-      </w:r>
-      <w:proofErr w:type="gramEnd"/>
-      <w:r>
-        <w:rPr>
-          <w:sz w:val="24"/>
-          <w:szCs w:val="24"/>
-        </w:rPr>
-        <w:t xml:space="preserve"> på den måde at man skriver hvad der skal være klikbart imellem to &lt;a&gt; tags, det kunne f.eks. se sådan her ud:</w:t>
+        <w:t>Links i HTML koden fung</w:t>
+      </w:r>
+      <w:r>
+        <w:rPr>
+          <w:sz w:val="24"/>
+          <w:szCs w:val="24"/>
+        </w:rPr>
+        <w:t>ere på den måde at man skriver hvad der skal være klikbart imellem to &lt;a&gt; tags, det kunne f.eks. se sådan her ud:</w:t>
       </w:r>
     </w:p>
     <w:p>
@@ -5336,23 +5256,7 @@
           <w:sz w:val="24"/>
           <w:szCs w:val="24"/>
         </w:rPr>
-        <w:t xml:space="preserve"> et stykke CSS-kode, ikke gider at blive anvendt på hjemmesiden, så skal man forstå specificity. Specificity er det regelsæt i CSS-koden som angiver hvilken style bliver anvendt på hvad. Det er også med til at organisere koden, og give den struktur, </w:t>
-      </w:r>
-      <w:proofErr w:type="gramStart"/>
-      <w:r>
-        <w:rPr>
-          <w:sz w:val="24"/>
-          <w:szCs w:val="24"/>
-        </w:rPr>
-        <w:t>således at</w:t>
-      </w:r>
-      <w:proofErr w:type="gramEnd"/>
-      <w:r>
-        <w:rPr>
-          <w:sz w:val="24"/>
-          <w:szCs w:val="24"/>
-        </w:rPr>
-        <w:t xml:space="preserve"> den bliver mere læsbar.</w:t>
+        <w:t xml:space="preserve"> et stykke CSS-kode, ikke gider at blive anvendt på hjemmesiden, så skal man forstå specificity. Specificity er det regelsæt i CSS-koden som angiver hvilken style bliver anvendt på hvad. Det er også med til at organisere koden, og give den struktur, således at den bliver mere læsbar.</w:t>
       </w:r>
       <w:r>
         <w:rPr>
@@ -5796,23 +5700,7 @@
           <w:sz w:val="24"/>
           <w:szCs w:val="24"/>
         </w:rPr>
-        <w:t xml:space="preserve">). For at kunne bruge dette i CSS’en, så kan man skrive </w:t>
-      </w:r>
-      <w:proofErr w:type="gramStart"/>
-      <w:r>
-        <w:rPr>
-          <w:sz w:val="24"/>
-          <w:szCs w:val="24"/>
-        </w:rPr>
-        <w:t>eksempelvis</w:t>
-      </w:r>
-      <w:proofErr w:type="gramEnd"/>
-      <w:r>
-        <w:rPr>
-          <w:sz w:val="24"/>
-          <w:szCs w:val="24"/>
-        </w:rPr>
-        <w:t xml:space="preserve">: </w:t>
+        <w:t xml:space="preserve">). For at kunne bruge dette i CSS’en, så kan man skrive eksempelvis: </w:t>
       </w:r>
     </w:p>
     <w:p>
@@ -5842,20 +5730,8 @@
           <w:szCs w:val="24"/>
           <w:lang w:val="en-US"/>
         </w:rPr>
-        <w:t>display: block/inline/</w:t>
-      </w:r>
-      <w:proofErr w:type="gramStart"/>
-      <w:r>
-        <w:rPr>
-          <w:b/>
-          <w:bCs/>
-          <w:sz w:val="24"/>
-          <w:szCs w:val="24"/>
-          <w:lang w:val="en-US"/>
-        </w:rPr>
-        <w:t>inline-block</w:t>
-      </w:r>
-      <w:proofErr w:type="gramEnd"/>
+        <w:t>display: block/inline/inline-block</w:t>
+      </w:r>
     </w:p>
     <w:p>
       <w:pPr>
@@ -8156,23 +8032,7 @@
           <w:sz w:val="24"/>
           <w:szCs w:val="24"/>
         </w:rPr>
-        <w:t xml:space="preserve">, således at når man når til en </w:t>
-      </w:r>
-      <w:proofErr w:type="gramStart"/>
-      <w:r>
-        <w:rPr>
-          <w:sz w:val="24"/>
-          <w:szCs w:val="24"/>
-        </w:rPr>
-        <w:t>hvis</w:t>
-      </w:r>
-      <w:proofErr w:type="gramEnd"/>
-      <w:r>
-        <w:rPr>
-          <w:sz w:val="24"/>
-          <w:szCs w:val="24"/>
-        </w:rPr>
-        <w:t xml:space="preserve"> skærmstørrelse (i bredden) så skifter siden layout, således at det bedre kan tilpasse sig hjemmesiden på den givne enhed.</w:t>
+        <w:t>, således at når man når til en hvis skærmstørrelse (i bredden) så skifter siden layout, således at det bedre kan tilpasse sig hjemmesiden på den givne enhed.</w:t>
       </w:r>
     </w:p>
     <w:p>
@@ -8868,8 +8728,6 @@
           <w:szCs w:val="24"/>
         </w:rPr>
       </w:pPr>
-      <w:bookmarkStart w:id="2" w:name="_GoBack"/>
-      <w:bookmarkEnd w:id="2"/>
     </w:p>
     <w:p>
       <w:pPr>
@@ -9352,6 +9210,16 @@
     <w:p>
       <w:pPr>
         <w:rPr>
+          <w:i/>
+          <w:iCs/>
+          <w:sz w:val="24"/>
+          <w:szCs w:val="24"/>
+        </w:rPr>
+      </w:pPr>
+    </w:p>
+    <w:p>
+      <w:pPr>
+        <w:rPr>
           <w:b/>
           <w:bCs/>
           <w:sz w:val="32"/>
@@ -9365,6 +9233,7 @@
           <w:sz w:val="32"/>
           <w:szCs w:val="32"/>
         </w:rPr>
+        <w:lastRenderedPageBreak/>
         <w:t>Billeder</w:t>
       </w:r>
       <w:r>
@@ -9657,6 +9526,29 @@
         </w:rPr>
         <w:t>f (side 6)</w:t>
       </w:r>
+    </w:p>
+    <w:p>
+      <w:pPr>
+        <w:pStyle w:val="Listeafsnit"/>
+        <w:numPr>
+          <w:ilvl w:val="0"/>
+          <w:numId w:val="1"/>
+        </w:numPr>
+        <w:rPr>
+          <w:sz w:val="24"/>
+          <w:szCs w:val="24"/>
+        </w:rPr>
+      </w:pPr>
+      <w:hyperlink r:id="rId40" w:history="1">
+        <w:r>
+          <w:rPr>
+            <w:rStyle w:val="Hyperlink"/>
+          </w:rPr>
+          <w:t>https://cdn.pixabay.com/photo/2017/03/30/13/33/html-2188441_960_720.png</w:t>
+        </w:r>
+      </w:hyperlink>
+      <w:bookmarkStart w:id="2" w:name="_GoBack"/>
+      <w:bookmarkEnd w:id="2"/>
     </w:p>
     <w:sectPr>
       <w:pgSz w:w="11906" w:h="16838"/>

</xml_diff>

<commit_message>
Tilføjet billeder til tekst, rettet farve på baggrunden og knapper, rettet  på rækkefølge af emner. Mere styling af hele dokumentet
</commit_message>
<xml_diff>
--- a/Læringsportfolie tekstindhold.docx
+++ b/Læringsportfolie tekstindhold.docx
@@ -1209,7 +1209,7 @@
           <w:sz w:val="24"/>
           <w:szCs w:val="24"/>
         </w:rPr>
-        <w:t>&lt;</w:t>
+        <w:t>”</w:t>
       </w:r>
       <w:proofErr w:type="spellStart"/>
       <w:r>
@@ -1229,7 +1229,7 @@
           <w:sz w:val="24"/>
           <w:szCs w:val="24"/>
         </w:rPr>
-        <w:t>&gt;</w:t>
+        <w:t>”</w:t>
       </w:r>
       <w:r>
         <w:rPr>
@@ -1287,7 +1287,25 @@
           <w:sz w:val="24"/>
           <w:szCs w:val="24"/>
         </w:rPr>
-        <w:t>&lt;header&gt;</w:t>
+        <w:t>”</w:t>
+      </w:r>
+      <w:r>
+        <w:rPr>
+          <w:b/>
+          <w:bCs/>
+          <w:sz w:val="24"/>
+          <w:szCs w:val="24"/>
+        </w:rPr>
+        <w:t>header</w:t>
+      </w:r>
+      <w:r>
+        <w:rPr>
+          <w:b/>
+          <w:bCs/>
+          <w:sz w:val="24"/>
+          <w:szCs w:val="24"/>
+        </w:rPr>
+        <w:t>”</w:t>
       </w:r>
       <w:r>
         <w:rPr>
@@ -1336,7 +1354,7 @@
           <w:sz w:val="24"/>
           <w:szCs w:val="24"/>
         </w:rPr>
-        <w:t>&lt;</w:t>
+        <w:t>”</w:t>
       </w:r>
       <w:proofErr w:type="spellStart"/>
       <w:r>
@@ -1356,7 +1374,7 @@
           <w:sz w:val="24"/>
           <w:szCs w:val="24"/>
         </w:rPr>
-        <w:t>&gt;</w:t>
+        <w:t>”</w:t>
       </w:r>
       <w:r>
         <w:rPr>
@@ -1421,23 +1439,48 @@
           <w:sz w:val="24"/>
           <w:szCs w:val="24"/>
         </w:rPr>
-        <w:t>&lt;form&gt;</w:t>
-      </w:r>
-      <w:r>
-        <w:rPr>
-          <w:b/>
-          <w:bCs/>
-          <w:sz w:val="24"/>
-          <w:szCs w:val="24"/>
-        </w:rPr>
-        <w:t>:</w:t>
-      </w:r>
-      <w:r>
-        <w:rPr>
-          <w:sz w:val="24"/>
-          <w:szCs w:val="24"/>
-        </w:rPr>
-        <w:t xml:space="preserve"> Forms bliver brugt til at modtage bruger input, i form af små tekstbokse, hvori brugeren kan bl.a. skrive sit navn/adresse/alder, eller noget helt andet.</w:t>
+        <w:t>”</w:t>
+      </w:r>
+      <w:r>
+        <w:rPr>
+          <w:b/>
+          <w:bCs/>
+          <w:sz w:val="24"/>
+          <w:szCs w:val="24"/>
+        </w:rPr>
+        <w:t>form</w:t>
+      </w:r>
+      <w:r>
+        <w:rPr>
+          <w:b/>
+          <w:bCs/>
+          <w:sz w:val="24"/>
+          <w:szCs w:val="24"/>
+        </w:rPr>
+        <w:t>”:</w:t>
+      </w:r>
+      <w:r>
+        <w:rPr>
+          <w:sz w:val="24"/>
+          <w:szCs w:val="24"/>
+        </w:rPr>
+        <w:t xml:space="preserve"> Forms bliver brugt til at modtage bruger input, i form af små tekstbokse, hvori brugeren kan bl.a. skrive </w:t>
+      </w:r>
+      <w:proofErr w:type="gramStart"/>
+      <w:r>
+        <w:rPr>
+          <w:sz w:val="24"/>
+          <w:szCs w:val="24"/>
+        </w:rPr>
+        <w:t>sit navn/adresse</w:t>
+      </w:r>
+      <w:proofErr w:type="gramEnd"/>
+      <w:r>
+        <w:rPr>
+          <w:sz w:val="24"/>
+          <w:szCs w:val="24"/>
+        </w:rPr>
+        <w:t>/alder, eller noget helt andet.</w:t>
       </w:r>
     </w:p>
     <w:p>
@@ -1479,7 +1522,25 @@
           <w:sz w:val="24"/>
           <w:szCs w:val="24"/>
         </w:rPr>
-        <w:t>&lt;table&gt;</w:t>
+        <w:t>”</w:t>
+      </w:r>
+      <w:r>
+        <w:rPr>
+          <w:b/>
+          <w:bCs/>
+          <w:sz w:val="24"/>
+          <w:szCs w:val="24"/>
+        </w:rPr>
+        <w:t>table</w:t>
+      </w:r>
+      <w:r>
+        <w:rPr>
+          <w:b/>
+          <w:bCs/>
+          <w:sz w:val="24"/>
+          <w:szCs w:val="24"/>
+        </w:rPr>
+        <w:t>”</w:t>
       </w:r>
       <w:r>
         <w:rPr>
@@ -1502,7 +1563,23 @@
           <w:sz w:val="24"/>
           <w:szCs w:val="24"/>
         </w:rPr>
-        <w:t xml:space="preserve">Ligger lidt i navnet idet at det er en tabel som bliver inddelt med et yderligere tag der hedder &lt;tr&gt;, som står for ”table </w:t>
+        <w:t xml:space="preserve">Ligger lidt i navnet </w:t>
+      </w:r>
+      <w:proofErr w:type="gramStart"/>
+      <w:r>
+        <w:rPr>
+          <w:sz w:val="24"/>
+          <w:szCs w:val="24"/>
+        </w:rPr>
+        <w:t>idet at</w:t>
+      </w:r>
+      <w:proofErr w:type="gramEnd"/>
+      <w:r>
+        <w:rPr>
+          <w:sz w:val="24"/>
+          <w:szCs w:val="24"/>
+        </w:rPr>
+        <w:t xml:space="preserve"> det er en tabel som bliver inddelt med et yderligere tag der hedder &lt;tr&gt;, som står for ”table </w:t>
       </w:r>
       <w:proofErr w:type="spellStart"/>
       <w:r>
@@ -1551,7 +1628,7 @@
           <w:sz w:val="24"/>
           <w:szCs w:val="24"/>
         </w:rPr>
-        <w:t>&lt;</w:t>
+        <w:t>”</w:t>
       </w:r>
       <w:proofErr w:type="spellStart"/>
       <w:r>
@@ -1571,7 +1648,7 @@
           <w:sz w:val="24"/>
           <w:szCs w:val="24"/>
         </w:rPr>
-        <w:t>&gt;</w:t>
+        <w:t>”</w:t>
       </w:r>
       <w:r>
         <w:rPr>
@@ -1674,7 +1751,25 @@
           <w:sz w:val="24"/>
           <w:szCs w:val="24"/>
         </w:rPr>
-        <w:t>&lt;p&gt;</w:t>
+        <w:t>”</w:t>
+      </w:r>
+      <w:r>
+        <w:rPr>
+          <w:b/>
+          <w:bCs/>
+          <w:sz w:val="24"/>
+          <w:szCs w:val="24"/>
+        </w:rPr>
+        <w:t>p</w:t>
+      </w:r>
+      <w:r>
+        <w:rPr>
+          <w:b/>
+          <w:bCs/>
+          <w:sz w:val="24"/>
+          <w:szCs w:val="24"/>
+        </w:rPr>
+        <w:t>”</w:t>
       </w:r>
       <w:r>
         <w:rPr>
@@ -1723,7 +1818,25 @@
           <w:sz w:val="24"/>
           <w:szCs w:val="24"/>
         </w:rPr>
-        <w:t>&lt;div&gt;</w:t>
+        <w:t>”</w:t>
+      </w:r>
+      <w:r>
+        <w:rPr>
+          <w:b/>
+          <w:bCs/>
+          <w:sz w:val="24"/>
+          <w:szCs w:val="24"/>
+        </w:rPr>
+        <w:t>div</w:t>
+      </w:r>
+      <w:r>
+        <w:rPr>
+          <w:b/>
+          <w:bCs/>
+          <w:sz w:val="24"/>
+          <w:szCs w:val="24"/>
+        </w:rPr>
+        <w:t>”</w:t>
       </w:r>
       <w:r>
         <w:rPr>
@@ -1786,7 +1899,25 @@
           <w:sz w:val="24"/>
           <w:szCs w:val="24"/>
         </w:rPr>
-        <w:t>&lt;span&gt;</w:t>
+        <w:t>”</w:t>
+      </w:r>
+      <w:r>
+        <w:rPr>
+          <w:b/>
+          <w:bCs/>
+          <w:sz w:val="24"/>
+          <w:szCs w:val="24"/>
+        </w:rPr>
+        <w:t>span</w:t>
+      </w:r>
+      <w:r>
+        <w:rPr>
+          <w:b/>
+          <w:bCs/>
+          <w:sz w:val="24"/>
+          <w:szCs w:val="24"/>
+        </w:rPr>
+        <w:t>”</w:t>
       </w:r>
       <w:r>
         <w:rPr>
@@ -1802,7 +1933,23 @@
           <w:sz w:val="24"/>
           <w:szCs w:val="24"/>
         </w:rPr>
-        <w:t xml:space="preserve"> Ligner meget &lt;div&gt; tagget, men forskellen ligger i at den bruges til at lænke eksempelvis billede og tekst sammen, således at de står på samme linje. </w:t>
+        <w:t xml:space="preserve"> Ligner meget &lt;div&gt; tagget, men forskellen ligger i at den bruges til at lænke </w:t>
+      </w:r>
+      <w:proofErr w:type="gramStart"/>
+      <w:r>
+        <w:rPr>
+          <w:sz w:val="24"/>
+          <w:szCs w:val="24"/>
+        </w:rPr>
+        <w:t>eksempelvis</w:t>
+      </w:r>
+      <w:proofErr w:type="gramEnd"/>
+      <w:r>
+        <w:rPr>
+          <w:sz w:val="24"/>
+          <w:szCs w:val="24"/>
+        </w:rPr>
+        <w:t xml:space="preserve"> billede og tekst sammen, således at de står på samme linje. </w:t>
       </w:r>
       <w:r>
         <w:rPr>
@@ -1883,7 +2030,7 @@
           <w:sz w:val="24"/>
           <w:szCs w:val="24"/>
         </w:rPr>
-        <w:t>&lt;</w:t>
+        <w:t>”</w:t>
       </w:r>
       <w:proofErr w:type="spellStart"/>
       <w:r>
@@ -1903,7 +2050,7 @@
           <w:sz w:val="24"/>
           <w:szCs w:val="24"/>
         </w:rPr>
-        <w:t>&gt;</w:t>
+        <w:t>”</w:t>
       </w:r>
       <w:r>
         <w:rPr>
@@ -2074,7 +2221,7 @@
           <w:szCs w:val="24"/>
         </w:rPr>
         <w:lastRenderedPageBreak/>
-        <w:t>&lt;</w:t>
+        <w:t>”</w:t>
       </w:r>
       <w:r>
         <w:rPr>
@@ -2092,14 +2239,49 @@
           <w:sz w:val="24"/>
           <w:szCs w:val="24"/>
         </w:rPr>
-        <w:t>&gt;</w:t>
-      </w:r>
-      <w:r>
-        <w:rPr>
-          <w:sz w:val="24"/>
-          <w:szCs w:val="24"/>
-        </w:rPr>
-        <w:t xml:space="preserve"> (herunder også &lt;ol&gt; og &lt;</w:t>
+        <w:t>”</w:t>
+      </w:r>
+      <w:r>
+        <w:rPr>
+          <w:sz w:val="24"/>
+          <w:szCs w:val="24"/>
+        </w:rPr>
+        <w:t xml:space="preserve"> (herunder også &lt;</w:t>
+      </w:r>
+      <w:r>
+        <w:rPr>
+          <w:sz w:val="24"/>
+          <w:szCs w:val="24"/>
+        </w:rPr>
+        <w:t xml:space="preserve"> </w:t>
+      </w:r>
+      <w:r>
+        <w:rPr>
+          <w:sz w:val="24"/>
+          <w:szCs w:val="24"/>
+        </w:rPr>
+        <w:t>ol</w:t>
+      </w:r>
+      <w:r>
+        <w:rPr>
+          <w:sz w:val="24"/>
+          <w:szCs w:val="24"/>
+        </w:rPr>
+        <w:t xml:space="preserve"> </w:t>
+      </w:r>
+      <w:r>
+        <w:rPr>
+          <w:sz w:val="24"/>
+          <w:szCs w:val="24"/>
+        </w:rPr>
+        <w:t>&gt; og &lt;</w:t>
+      </w:r>
+      <w:r>
+        <w:rPr>
+          <w:sz w:val="24"/>
+          <w:szCs w:val="24"/>
+        </w:rPr>
+        <w:t xml:space="preserve"> </w:t>
       </w:r>
       <w:proofErr w:type="spellStart"/>
       <w:r>
@@ -2110,6 +2292,13 @@
         <w:t>ul</w:t>
       </w:r>
       <w:proofErr w:type="spellEnd"/>
+      <w:r>
+        <w:rPr>
+          <w:sz w:val="24"/>
+          <w:szCs w:val="24"/>
+        </w:rPr>
+        <w:t xml:space="preserve"> </w:t>
+      </w:r>
       <w:r>
         <w:rPr>
           <w:sz w:val="24"/>
@@ -2314,6 +2503,13 @@
         </w:rPr>
         <w:t xml:space="preserve"> bruger &lt;</w:t>
       </w:r>
+      <w:r>
+        <w:rPr>
+          <w:sz w:val="24"/>
+          <w:szCs w:val="24"/>
+        </w:rPr>
+        <w:t xml:space="preserve"> </w:t>
+      </w:r>
       <w:proofErr w:type="spellStart"/>
       <w:r>
         <w:rPr>
@@ -2323,6 +2519,13 @@
         <w:t>ul</w:t>
       </w:r>
       <w:proofErr w:type="spellEnd"/>
+      <w:r>
+        <w:rPr>
+          <w:sz w:val="24"/>
+          <w:szCs w:val="24"/>
+        </w:rPr>
+        <w:t xml:space="preserve"> </w:t>
+      </w:r>
       <w:r>
         <w:rPr>
           <w:sz w:val="24"/>
@@ -2530,10 +2733,10 @@
           <w:noProof/>
         </w:rPr>
         <w:drawing>
-          <wp:inline distT="0" distB="0" distL="0" distR="0" wp14:anchorId="36F12223" wp14:editId="6270A2FD">
-            <wp:extent cx="4210050" cy="1495226"/>
+          <wp:inline distT="0" distB="0" distL="0" distR="0" wp14:anchorId="7973AD8B" wp14:editId="3176A7B4">
+            <wp:extent cx="3990975" cy="1356136"/>
             <wp:effectExtent l="0" t="0" r="0" b="0"/>
-            <wp:docPr id="1" name="Billede 1"/>
+            <wp:docPr id="13" name="Billede 13"/>
             <wp:cNvGraphicFramePr>
               <a:graphicFrameLocks xmlns:a="http://schemas.openxmlformats.org/drawingml/2006/main" noChangeAspect="1"/>
             </wp:cNvGraphicFramePr>
@@ -2541,23 +2744,36 @@
               <a:graphicData uri="http://schemas.openxmlformats.org/drawingml/2006/picture">
                 <pic:pic xmlns:pic="http://schemas.openxmlformats.org/drawingml/2006/picture">
                   <pic:nvPicPr>
-                    <pic:cNvPr id="1" name=""/>
-                    <pic:cNvPicPr/>
+                    <pic:cNvPr id="0" name="Picture 1"/>
+                    <pic:cNvPicPr>
+                      <a:picLocks noChangeAspect="1" noChangeArrowheads="1"/>
+                    </pic:cNvPicPr>
                   </pic:nvPicPr>
                   <pic:blipFill>
-                    <a:blip r:embed="rId10"/>
+                    <a:blip r:embed="rId10" cstate="print">
+                      <a:extLst>
+                        <a:ext uri="{28A0092B-C50C-407E-A947-70E740481C1C}">
+                          <a14:useLocalDpi xmlns:a14="http://schemas.microsoft.com/office/drawing/2010/main" val="0"/>
+                        </a:ext>
+                      </a:extLst>
+                    </a:blip>
+                    <a:srcRect/>
                     <a:stretch>
                       <a:fillRect/>
                     </a:stretch>
                   </pic:blipFill>
-                  <pic:spPr>
+                  <pic:spPr bwMode="auto">
                     <a:xfrm>
                       <a:off x="0" y="0"/>
-                      <a:ext cx="4862207" cy="1726844"/>
+                      <a:ext cx="4038679" cy="1372346"/>
                     </a:xfrm>
                     <a:prstGeom prst="rect">
                       <a:avLst/>
                     </a:prstGeom>
+                    <a:noFill/>
+                    <a:ln>
+                      <a:noFill/>
+                    </a:ln>
                   </pic:spPr>
                 </pic:pic>
               </a:graphicData>
@@ -2687,15 +2903,6 @@
     </w:p>
     <w:p>
       <w:pPr>
-        <w:jc w:val="center"/>
-        <w:rPr>
-          <w:sz w:val="24"/>
-          <w:szCs w:val="24"/>
-        </w:rPr>
-      </w:pPr>
-    </w:p>
-    <w:p>
-      <w:pPr>
         <w:pBdr>
           <w:bottom w:val="single" w:sz="6" w:space="1" w:color="auto"/>
         </w:pBdr>
@@ -2714,6 +2921,7 @@
           <w:sz w:val="24"/>
           <w:szCs w:val="24"/>
         </w:rPr>
+        <w:lastRenderedPageBreak/>
         <w:t xml:space="preserve">Her er attributnavnet </w:t>
       </w:r>
       <w:r>
@@ -2901,14 +3109,84 @@
           <w:sz w:val="24"/>
           <w:szCs w:val="24"/>
         </w:rPr>
-        <w:t>Her er “&lt;a&gt;” tagget sta</w:t>
-      </w:r>
-      <w:r>
-        <w:rPr>
-          <w:sz w:val="24"/>
-          <w:szCs w:val="24"/>
-        </w:rPr>
-        <w:t xml:space="preserve">rten og ”&lt;/a&gt;” enden af elementet. </w:t>
+        <w:t>Her er “&lt;</w:t>
+      </w:r>
+      <w:r>
+        <w:rPr>
+          <w:sz w:val="24"/>
+          <w:szCs w:val="24"/>
+        </w:rPr>
+        <w:t xml:space="preserve"> </w:t>
+      </w:r>
+      <w:r>
+        <w:rPr>
+          <w:sz w:val="24"/>
+          <w:szCs w:val="24"/>
+        </w:rPr>
+        <w:t>a</w:t>
+      </w:r>
+      <w:r>
+        <w:rPr>
+          <w:sz w:val="24"/>
+          <w:szCs w:val="24"/>
+        </w:rPr>
+        <w:t xml:space="preserve"> </w:t>
+      </w:r>
+      <w:r>
+        <w:rPr>
+          <w:sz w:val="24"/>
+          <w:szCs w:val="24"/>
+        </w:rPr>
+        <w:t>&gt;” tagget sta</w:t>
+      </w:r>
+      <w:r>
+        <w:rPr>
+          <w:sz w:val="24"/>
+          <w:szCs w:val="24"/>
+        </w:rPr>
+        <w:t>rten og ”&lt;</w:t>
+      </w:r>
+      <w:r>
+        <w:rPr>
+          <w:sz w:val="24"/>
+          <w:szCs w:val="24"/>
+        </w:rPr>
+        <w:t xml:space="preserve"> </w:t>
+      </w:r>
+      <w:r>
+        <w:rPr>
+          <w:sz w:val="24"/>
+          <w:szCs w:val="24"/>
+        </w:rPr>
+        <w:t>/a</w:t>
+      </w:r>
+      <w:r>
+        <w:rPr>
+          <w:sz w:val="24"/>
+          <w:szCs w:val="24"/>
+        </w:rPr>
+        <w:t xml:space="preserve"> </w:t>
+      </w:r>
+      <w:r>
+        <w:rPr>
+          <w:sz w:val="24"/>
+          <w:szCs w:val="24"/>
+        </w:rPr>
+        <w:t xml:space="preserve">&gt;” </w:t>
+      </w:r>
+      <w:r>
+        <w:rPr>
+          <w:sz w:val="24"/>
+          <w:szCs w:val="24"/>
+        </w:rPr>
+        <w:t>slutningen</w:t>
+      </w:r>
+      <w:r>
+        <w:rPr>
+          <w:sz w:val="24"/>
+          <w:szCs w:val="24"/>
+        </w:rPr>
+        <w:t xml:space="preserve"> af elementet. </w:t>
       </w:r>
       <w:r>
         <w:rPr>
@@ -2938,7 +3216,16 @@
           <w:sz w:val="24"/>
           <w:szCs w:val="24"/>
         </w:rPr>
-        <w:t xml:space="preserve"> tekst og som man kan klikke på).</w:t>
+        <w:t xml:space="preserve"> teks</w:t>
+      </w:r>
+      <w:bookmarkStart w:id="2" w:name="_GoBack"/>
+      <w:bookmarkEnd w:id="2"/>
+      <w:r>
+        <w:rPr>
+          <w:sz w:val="24"/>
+          <w:szCs w:val="24"/>
+        </w:rPr>
+        <w:t>t og som man kan klikke på).</w:t>
       </w:r>
     </w:p>
     <w:p>
@@ -2956,6 +3243,7 @@
         <w:rPr>
           <w:b/>
           <w:bCs/>
+          <w:color w:val="FF0000"/>
           <w:sz w:val="36"/>
           <w:szCs w:val="36"/>
         </w:rPr>
@@ -2964,6 +3252,7 @@
         <w:rPr>
           <w:b/>
           <w:bCs/>
+          <w:color w:val="FF0000"/>
           <w:sz w:val="32"/>
           <w:szCs w:val="32"/>
         </w:rPr>
@@ -2973,6 +3262,7 @@
         <w:rPr>
           <w:b/>
           <w:bCs/>
+          <w:color w:val="FF0000"/>
           <w:sz w:val="36"/>
           <w:szCs w:val="36"/>
         </w:rPr>
@@ -3206,38 +3496,38 @@
           <w:sz w:val="24"/>
           <w:szCs w:val="24"/>
         </w:rPr>
+        <w:t>Et eksempel på en mindma</w:t>
+      </w:r>
+      <w:r>
+        <w:rPr>
+          <w:sz w:val="24"/>
+          <w:szCs w:val="24"/>
+        </w:rPr>
+        <w:t>p</w:t>
+      </w:r>
+      <w:r>
+        <w:rPr>
+          <w:sz w:val="24"/>
+          <w:szCs w:val="24"/>
+        </w:rPr>
+        <w:t xml:space="preserve"> kunne se sådan her ud:</w:t>
+      </w:r>
+    </w:p>
+    <w:p>
+      <w:pPr>
+        <w:jc w:val="both"/>
+        <w:rPr>
+          <w:sz w:val="24"/>
+          <w:szCs w:val="24"/>
+        </w:rPr>
+      </w:pPr>
+      <w:r>
+        <w:rPr>
+          <w:noProof/>
+          <w:sz w:val="24"/>
+          <w:szCs w:val="24"/>
+        </w:rPr>
         <w:lastRenderedPageBreak/>
-        <w:t>Et eksempel på en mindma</w:t>
-      </w:r>
-      <w:r>
-        <w:rPr>
-          <w:sz w:val="24"/>
-          <w:szCs w:val="24"/>
-        </w:rPr>
-        <w:t>p</w:t>
-      </w:r>
-      <w:r>
-        <w:rPr>
-          <w:sz w:val="24"/>
-          <w:szCs w:val="24"/>
-        </w:rPr>
-        <w:t xml:space="preserve"> kunne se sådan her ud:</w:t>
-      </w:r>
-    </w:p>
-    <w:p>
-      <w:pPr>
-        <w:jc w:val="both"/>
-        <w:rPr>
-          <w:sz w:val="24"/>
-          <w:szCs w:val="24"/>
-        </w:rPr>
-      </w:pPr>
-      <w:r>
-        <w:rPr>
-          <w:noProof/>
-          <w:sz w:val="24"/>
-          <w:szCs w:val="24"/>
-        </w:rPr>
         <w:drawing>
           <wp:inline distT="0" distB="0" distL="0" distR="0" wp14:anchorId="3B7E3C23" wp14:editId="0A0629BF">
             <wp:extent cx="5962650" cy="4680960"/>
@@ -3614,58 +3904,51 @@
           <w:sz w:val="24"/>
           <w:szCs w:val="24"/>
         </w:rPr>
-        <w:t xml:space="preserve"> vælger alle HTML elementer med samme ID, som i CSS’en, og angives </w:t>
-      </w:r>
-      <w:r>
-        <w:rPr>
+        <w:t xml:space="preserve"> vælger alle HTML elementer med samme ID, som i CSS’en, og angives med et ”#” før navnet på </w:t>
+      </w:r>
+      <w:proofErr w:type="spellStart"/>
+      <w:r>
+        <w:rPr>
+          <w:sz w:val="24"/>
+          <w:szCs w:val="24"/>
+        </w:rPr>
+        <w:t>ID’et</w:t>
+      </w:r>
+      <w:proofErr w:type="spellEnd"/>
+      <w:r>
+        <w:rPr>
+          <w:sz w:val="24"/>
+          <w:szCs w:val="24"/>
+        </w:rPr>
+        <w:t xml:space="preserve">), eller en klasse (klassen vælger alle HTML elementer med samme klasse som i CSS’en og angives med et ”.” før klassenavnet på klassen). </w:t>
+      </w:r>
+    </w:p>
+    <w:p>
+      <w:pPr>
+        <w:jc w:val="both"/>
+        <w:rPr>
+          <w:sz w:val="24"/>
+          <w:szCs w:val="24"/>
+        </w:rPr>
+      </w:pPr>
+    </w:p>
+    <w:p>
+      <w:pPr>
+        <w:rPr>
+          <w:b/>
+          <w:bCs/>
+          <w:sz w:val="24"/>
+          <w:szCs w:val="24"/>
+        </w:rPr>
+      </w:pPr>
+      <w:r>
+        <w:rPr>
+          <w:b/>
+          <w:bCs/>
           <w:sz w:val="24"/>
           <w:szCs w:val="24"/>
         </w:rPr>
         <w:lastRenderedPageBreak/>
-        <w:t xml:space="preserve">med et ”#” før navnet på </w:t>
-      </w:r>
-      <w:proofErr w:type="spellStart"/>
-      <w:r>
-        <w:rPr>
-          <w:sz w:val="24"/>
-          <w:szCs w:val="24"/>
-        </w:rPr>
-        <w:t>ID’et</w:t>
-      </w:r>
-      <w:proofErr w:type="spellEnd"/>
-      <w:r>
-        <w:rPr>
-          <w:sz w:val="24"/>
-          <w:szCs w:val="24"/>
-        </w:rPr>
-        <w:t xml:space="preserve">), eller en klasse (klassen vælger alle HTML elementer med samme klasse som i CSS’en og angives med et ”.” før klassenavnet på klassen). </w:t>
-      </w:r>
-    </w:p>
-    <w:p>
-      <w:pPr>
-        <w:jc w:val="both"/>
-        <w:rPr>
-          <w:sz w:val="24"/>
-          <w:szCs w:val="24"/>
-        </w:rPr>
-      </w:pPr>
-    </w:p>
-    <w:p>
-      <w:pPr>
-        <w:rPr>
-          <w:b/>
-          <w:bCs/>
-          <w:sz w:val="24"/>
-          <w:szCs w:val="24"/>
-        </w:rPr>
-      </w:pPr>
-      <w:r>
-        <w:rPr>
-          <w:b/>
-          <w:bCs/>
-          <w:sz w:val="24"/>
-          <w:szCs w:val="24"/>
-        </w:rPr>
         <w:t>Element selector eksempel:</w:t>
       </w:r>
     </w:p>
@@ -4521,7 +4804,6 @@
           <w:sz w:val="24"/>
           <w:szCs w:val="24"/>
         </w:rPr>
-        <w:lastRenderedPageBreak/>
         <w:t xml:space="preserve">Vælger alle &lt;p&gt; tags, som ligger </w:t>
       </w:r>
       <w:r>
@@ -4569,6 +4851,7 @@
           <w:sz w:val="24"/>
           <w:szCs w:val="24"/>
         </w:rPr>
+        <w:lastRenderedPageBreak/>
         <w:t xml:space="preserve">Child </w:t>
       </w:r>
       <w:r>
@@ -5068,7 +5351,6 @@
           <w:sz w:val="24"/>
           <w:szCs w:val="24"/>
         </w:rPr>
-        <w:lastRenderedPageBreak/>
         <w:t xml:space="preserve">General </w:t>
       </w:r>
       <w:proofErr w:type="spellStart"/>
@@ -5490,15 +5772,7 @@
           <w:sz w:val="24"/>
           <w:szCs w:val="24"/>
         </w:rPr>
-        <w:t xml:space="preserve">Det man har skrevet sidst, er også det CSS’en vil gå efter. Specificity har altid forrang over source order. Der er dog én undtagelse og det er brugen af ”!important”. Den går lige forbi disse slags regler, men er </w:t>
-      </w:r>
-      <w:r>
-        <w:rPr>
-          <w:sz w:val="24"/>
-          <w:szCs w:val="24"/>
-        </w:rPr>
-        <w:lastRenderedPageBreak/>
-        <w:t>også samtidig med til at ødelægge ideen og funktionaliteten af kaskadereglerne</w:t>
+        <w:t>Det man har skrevet sidst, er også det CSS’en vil gå efter. Specificity har altid forrang over source order. Der er dog én undtagelse og det er brugen af ”!important”. Den går lige forbi disse slags regler, men er også samtidig med til at ødelægge ideen og funktionaliteten af kaskadereglerne</w:t>
       </w:r>
       <w:r>
         <w:rPr>
@@ -5532,6 +5806,7 @@
           <w:sz w:val="32"/>
           <w:szCs w:val="32"/>
         </w:rPr>
+        <w:lastRenderedPageBreak/>
         <w:t>Box model</w:t>
       </w:r>
       <w:r>
@@ -5994,7 +6269,6 @@
         <w:rPr>
           <w:noProof/>
         </w:rPr>
-        <w:lastRenderedPageBreak/>
         <w:drawing>
           <wp:inline distT="0" distB="0" distL="0" distR="0" wp14:anchorId="248DAA05" wp14:editId="38114C9A">
             <wp:extent cx="4048125" cy="2230711"/>
@@ -6057,6 +6331,7 @@
           <w:sz w:val="32"/>
           <w:szCs w:val="32"/>
         </w:rPr>
+        <w:lastRenderedPageBreak/>
         <w:t>Farver:</w:t>
       </w:r>
     </w:p>
@@ -6427,59 +6702,59 @@
           <w:sz w:val="24"/>
           <w:szCs w:val="24"/>
         </w:rPr>
+        <w:t>HEX-kode:</w:t>
+      </w:r>
+    </w:p>
+    <w:p>
+      <w:pPr>
+        <w:rPr>
+          <w:b/>
+          <w:bCs/>
+          <w:sz w:val="24"/>
+          <w:szCs w:val="24"/>
+        </w:rPr>
+      </w:pPr>
+      <w:r>
+        <w:rPr>
+          <w:sz w:val="24"/>
+          <w:szCs w:val="24"/>
+        </w:rPr>
+        <w:t xml:space="preserve">HEX-kode er en anden måde at skrive farver på. Her bestemmes værdien gennem et ”#” efterfulgt af en kombination af bogstaver og tal. Ingen kan huske alle værdierne i hovedet og hvilken farve de står får, men i eksemplet for oven, bliver farven </w:t>
+      </w:r>
+      <w:r>
+        <w:rPr>
+          <w:b/>
+          <w:bCs/>
+          <w:sz w:val="24"/>
+          <w:szCs w:val="24"/>
+        </w:rPr>
+        <w:t>sort</w:t>
+      </w:r>
+      <w:r>
+        <w:rPr>
+          <w:b/>
+          <w:bCs/>
+          <w:sz w:val="24"/>
+          <w:szCs w:val="24"/>
+        </w:rPr>
+        <w:t>.</w:t>
+      </w:r>
+    </w:p>
+    <w:p>
+      <w:pPr>
+        <w:jc w:val="center"/>
+        <w:rPr>
+          <w:b/>
+          <w:bCs/>
+          <w:sz w:val="24"/>
+          <w:szCs w:val="24"/>
+        </w:rPr>
+      </w:pPr>
+      <w:r>
+        <w:rPr>
+          <w:noProof/>
+        </w:rPr>
         <w:lastRenderedPageBreak/>
-        <w:t>HEX-kode:</w:t>
-      </w:r>
-    </w:p>
-    <w:p>
-      <w:pPr>
-        <w:rPr>
-          <w:b/>
-          <w:bCs/>
-          <w:sz w:val="24"/>
-          <w:szCs w:val="24"/>
-        </w:rPr>
-      </w:pPr>
-      <w:r>
-        <w:rPr>
-          <w:sz w:val="24"/>
-          <w:szCs w:val="24"/>
-        </w:rPr>
-        <w:t xml:space="preserve">HEX-kode er en anden måde at skrive farver på. Her bestemmes værdien gennem et ”#” efterfulgt af en kombination af bogstaver og tal. Ingen kan huske alle værdierne i hovedet og hvilken farve de står får, men i eksemplet for oven, bliver farven </w:t>
-      </w:r>
-      <w:r>
-        <w:rPr>
-          <w:b/>
-          <w:bCs/>
-          <w:sz w:val="24"/>
-          <w:szCs w:val="24"/>
-        </w:rPr>
-        <w:t>sort</w:t>
-      </w:r>
-      <w:r>
-        <w:rPr>
-          <w:b/>
-          <w:bCs/>
-          <w:sz w:val="24"/>
-          <w:szCs w:val="24"/>
-        </w:rPr>
-        <w:t>.</w:t>
-      </w:r>
-    </w:p>
-    <w:p>
-      <w:pPr>
-        <w:jc w:val="center"/>
-        <w:rPr>
-          <w:b/>
-          <w:bCs/>
-          <w:sz w:val="24"/>
-          <w:szCs w:val="24"/>
-        </w:rPr>
-      </w:pPr>
-      <w:r>
-        <w:rPr>
-          <w:noProof/>
-        </w:rPr>
         <w:drawing>
           <wp:inline distT="0" distB="0" distL="0" distR="0" wp14:anchorId="6035544E" wp14:editId="77367A61">
             <wp:extent cx="6120130" cy="3289300"/>
@@ -6754,7 +7029,6 @@
           <w:sz w:val="32"/>
           <w:szCs w:val="32"/>
         </w:rPr>
-        <w:lastRenderedPageBreak/>
         <w:t>Skrifttyper</w:t>
       </w:r>
       <w:r>
@@ -6780,7 +7054,15 @@
           <w:sz w:val="24"/>
           <w:szCs w:val="24"/>
         </w:rPr>
-        <w:t xml:space="preserve">En god hjemmeside er en hjemmeside med relevante skrifttyper. Alle skrifttyper kan være gode, det er bare et spørgsmål om hvilke skrifttyper man skal bruge. Man bliver nød til at sætte sig ned og tænke over sit site, og hvad det egentlig handler om, og derudfra selv bestemme hvilken skrifttype man gerne vil have til overskriften, underoverskrifter, brødtekst, titler, undertitler osv. Kan man anvende den rigtige skrifttype til den rette hjemmeside, så vil man også få en glad læser, og det vil samtidigt være nemt og roligt for øjnene at læse siden. </w:t>
+        <w:t xml:space="preserve">En god hjemmeside er en hjemmeside med relevante skrifttyper. Alle skrifttyper kan være gode, det er bare et spørgsmål om hvilke skrifttyper man skal bruge. Man bliver nød til at sætte sig ned og tænke over sit site, og hvad det egentlig handler om, og derudfra selv bestemme hvilken skrifttype </w:t>
+      </w:r>
+      <w:r>
+        <w:rPr>
+          <w:sz w:val="24"/>
+          <w:szCs w:val="24"/>
+        </w:rPr>
+        <w:lastRenderedPageBreak/>
+        <w:t xml:space="preserve">man gerne vil have til overskriften, underoverskrifter, brødtekst, titler, undertitler osv. Kan man anvende den rigtige skrifttype til den rette hjemmeside, så vil man også få en glad læser, og det vil samtidigt være nemt og roligt for øjnene at læse siden. </w:t>
       </w:r>
     </w:p>
     <w:p>
@@ -7114,7 +7396,6 @@
           <w:sz w:val="24"/>
           <w:szCs w:val="24"/>
         </w:rPr>
-        <w:lastRenderedPageBreak/>
         <w:t>Og bliver brugt til udvikling af bl.a.:</w:t>
       </w:r>
     </w:p>
@@ -7176,6 +7457,7 @@
           <w:sz w:val="24"/>
           <w:szCs w:val="24"/>
         </w:rPr>
+        <w:lastRenderedPageBreak/>
         <w:t>Apps</w:t>
       </w:r>
     </w:p>
@@ -7448,7 +7730,6 @@
           <w:sz w:val="32"/>
           <w:szCs w:val="32"/>
         </w:rPr>
-        <w:lastRenderedPageBreak/>
         <w:t>Versionsstyringsbegreber:</w:t>
       </w:r>
     </w:p>
@@ -7527,6 +7808,7 @@
           <w:sz w:val="24"/>
           <w:szCs w:val="24"/>
         </w:rPr>
+        <w:lastRenderedPageBreak/>
         <w:t>Commit</w:t>
       </w:r>
       <w:proofErr w:type="spellEnd"/>
@@ -7976,7 +8258,6 @@
           <w:sz w:val="32"/>
           <w:szCs w:val="32"/>
         </w:rPr>
-        <w:lastRenderedPageBreak/>
         <w:t>Layout og Design</w:t>
       </w:r>
       <w:r>
@@ -8002,7 +8283,15 @@
           <w:sz w:val="24"/>
           <w:szCs w:val="24"/>
         </w:rPr>
-        <w:t>At kunne designe en hjemmeside er ikke bare noget man lige gør over en dag eller to, det handler om meget mere end det. Først og fremmest er der de forskellige skærmstørrelser på de forskellige enheder, og hver enhed har et sæt antal pixels i højden og i bredden. Som webdesigner så ønsker man at brugeren får så optimal en oplevelse som muligt uanset hvor henne i verden de er, og ligegyldigt hvilken enhed de er på. Samtidigt så ønsker man også som designer at skulle kode så lidt som muligt, men stadigvæk med det bedste resultat som kan opnås. Der skal kun være én version af hjemmesiden, men den skal samtidigt også kunne tilpasse sig de forskellige skærmstørrelser ”on the go”. Herudover så ønsker man også som designer at</w:t>
+        <w:t xml:space="preserve">At kunne designe en hjemmeside er ikke bare noget man lige gør over en dag eller to, det handler om meget mere end det. Først og fremmest er der de forskellige skærmstørrelser på de forskellige enheder, og hver enhed har et sæt antal pixels i højden og i bredden. Som webdesigner så ønsker </w:t>
+      </w:r>
+      <w:r>
+        <w:rPr>
+          <w:sz w:val="24"/>
+          <w:szCs w:val="24"/>
+        </w:rPr>
+        <w:lastRenderedPageBreak/>
+        <w:t>man at brugeren får så optimal en oplevelse som muligt uanset hvor henne i verden de er, og ligegyldigt hvilken enhed de er på. Samtidigt så ønsker man også som designer at skulle kode så lidt som muligt, men stadigvæk med det bedste resultat som kan opnås. Der skal kun være én version af hjemmesiden, men den skal samtidigt også kunne tilpasse sig de forskellige skærmstørrelser ”on the go”. Herudover så ønsker man også som designer at</w:t>
       </w:r>
       <w:r>
         <w:rPr>
@@ -8376,8 +8665,15 @@
           <w:sz w:val="24"/>
           <w:szCs w:val="24"/>
         </w:rPr>
+        <w:t xml:space="preserve">Flydende webdesign er meget mere tilpassende idet at det selv tilpasser sig til bredden, og man angiver samtidigt bredder hyppigt i procenter. Her kan elementer blive meget små og smalle og der er samtidigt grænser for hvor småt disse elementer kan gå. Et fluid webdesign bliver normalt valgt </w:t>
+      </w:r>
+      <w:r>
+        <w:rPr>
+          <w:sz w:val="24"/>
+          <w:szCs w:val="24"/>
+        </w:rPr>
         <w:lastRenderedPageBreak/>
-        <w:t>Flydende webdesign er meget mere tilpassende idet at det selv tilpasser sig til bredden, og man angiver samtidigt bredder hyppigt i procenter. Her kan elementer blive meget små og smalle og der er samtidigt grænser for hvor småt disse elementer kan gå. Et fluid webdesign bliver normalt valgt når indholdet og funktionaliteten på sitet, vægtes højere end den grafiske del. Det flydende webdesign udnytter</w:t>
+        <w:t>når indholdet og funktionaliteten på sitet, vægtes højere end den grafiske del. Det flydende webdesign udnytter</w:t>
       </w:r>
       <w:r>
         <w:rPr>
@@ -8613,8 +8909,15 @@
           <w:sz w:val="24"/>
           <w:szCs w:val="24"/>
         </w:rPr>
+        <w:t xml:space="preserve">Det adaptive layout er noget der ligger imellem en statisk og en responsiv tilgang. Består selv af en række statiske layouts og styres af @mediaqueries. Dog ville der være for lidt eller for meget plads </w:t>
+      </w:r>
+      <w:r>
+        <w:rPr>
+          <w:sz w:val="24"/>
+          <w:szCs w:val="24"/>
+        </w:rPr>
         <w:lastRenderedPageBreak/>
-        <w:t>Det adaptive layout er noget der ligger imellem en statisk og en responsiv tilgang. Består selv af en række statiske layouts og styres af @mediaqueries. Dog ville der være for lidt eller for meget plads på skærme der ikke rammer lige præcis de breakpoints der er i koden. Samtidigt er det noget man vælger ret sjældent hvis der ellers er mulighed for at gøre det responsivt</w:t>
+        <w:t>på skærme der ikke rammer lige præcis de breakpoints der er i koden. Samtidigt er det noget man vælger ret sjældent hvis der ellers er mulighed for at gøre det responsivt</w:t>
       </w:r>
       <w:r>
         <w:rPr>
@@ -9233,7 +9536,6 @@
           <w:sz w:val="32"/>
           <w:szCs w:val="32"/>
         </w:rPr>
-        <w:lastRenderedPageBreak/>
         <w:t>Billeder</w:t>
       </w:r>
       <w:r>
@@ -9273,6 +9575,7 @@
           <w:sz w:val="24"/>
           <w:szCs w:val="24"/>
         </w:rPr>
+        <w:lastRenderedPageBreak/>
         <w:t>CSS-syntaks</w:t>
       </w:r>
       <w:r>
@@ -9547,8 +9850,6 @@
           <w:t>https://cdn.pixabay.com/photo/2017/03/30/13/33/html-2188441_960_720.png</w:t>
         </w:r>
       </w:hyperlink>
-      <w:bookmarkStart w:id="2" w:name="_GoBack"/>
-      <w:bookmarkEnd w:id="2"/>
     </w:p>
     <w:sectPr>
       <w:pgSz w:w="11906" w:h="16838"/>

</xml_diff>

<commit_message>
tilføjet billeder fra word dokument, tilføjet kildetekst under "kilder". Tilføjet en hel del HTML til underkategorierne + tekst dertil.
</commit_message>
<xml_diff>
--- a/Læringsportfolie tekstindhold.docx
+++ b/Læringsportfolie tekstindhold.docx
@@ -3216,16 +3216,7 @@
           <w:sz w:val="24"/>
           <w:szCs w:val="24"/>
         </w:rPr>
-        <w:t xml:space="preserve"> teks</w:t>
-      </w:r>
-      <w:bookmarkStart w:id="2" w:name="_GoBack"/>
-      <w:bookmarkEnd w:id="2"/>
-      <w:r>
-        <w:rPr>
-          <w:sz w:val="24"/>
-          <w:szCs w:val="24"/>
-        </w:rPr>
-        <w:t>t og som man kan klikke på).</w:t>
+        <w:t xml:space="preserve"> tekst og som man kan klikke på).</w:t>
       </w:r>
     </w:p>
     <w:p>
@@ -9125,126 +9116,8 @@
           <w:szCs w:val="32"/>
         </w:rPr>
       </w:pPr>
-    </w:p>
-    <w:p>
-      <w:pPr>
-        <w:rPr>
-          <w:b/>
-          <w:bCs/>
-          <w:sz w:val="32"/>
-          <w:szCs w:val="32"/>
-        </w:rPr>
-      </w:pPr>
-    </w:p>
-    <w:p>
-      <w:pPr>
-        <w:rPr>
-          <w:b/>
-          <w:bCs/>
-          <w:sz w:val="32"/>
-          <w:szCs w:val="32"/>
-        </w:rPr>
-      </w:pPr>
-    </w:p>
-    <w:p>
-      <w:pPr>
-        <w:rPr>
-          <w:b/>
-          <w:bCs/>
-          <w:sz w:val="32"/>
-          <w:szCs w:val="32"/>
-        </w:rPr>
-      </w:pPr>
-    </w:p>
-    <w:p>
-      <w:pPr>
-        <w:rPr>
-          <w:b/>
-          <w:bCs/>
-          <w:sz w:val="32"/>
-          <w:szCs w:val="32"/>
-        </w:rPr>
-      </w:pPr>
-    </w:p>
-    <w:p>
-      <w:pPr>
-        <w:rPr>
-          <w:b/>
-          <w:bCs/>
-          <w:sz w:val="32"/>
-          <w:szCs w:val="32"/>
-        </w:rPr>
-      </w:pPr>
-    </w:p>
-    <w:p>
-      <w:pPr>
-        <w:rPr>
-          <w:b/>
-          <w:bCs/>
-          <w:sz w:val="32"/>
-          <w:szCs w:val="32"/>
-        </w:rPr>
-      </w:pPr>
-    </w:p>
-    <w:p>
-      <w:pPr>
-        <w:rPr>
-          <w:b/>
-          <w:bCs/>
-          <w:sz w:val="32"/>
-          <w:szCs w:val="32"/>
-        </w:rPr>
-      </w:pPr>
-    </w:p>
-    <w:p>
-      <w:pPr>
-        <w:rPr>
-          <w:b/>
-          <w:bCs/>
-          <w:sz w:val="32"/>
-          <w:szCs w:val="32"/>
-        </w:rPr>
-      </w:pPr>
-    </w:p>
-    <w:p>
-      <w:pPr>
-        <w:rPr>
-          <w:b/>
-          <w:bCs/>
-          <w:sz w:val="32"/>
-          <w:szCs w:val="32"/>
-        </w:rPr>
-      </w:pPr>
-    </w:p>
-    <w:p>
-      <w:pPr>
-        <w:rPr>
-          <w:b/>
-          <w:bCs/>
-          <w:sz w:val="32"/>
-          <w:szCs w:val="32"/>
-        </w:rPr>
-      </w:pPr>
-    </w:p>
-    <w:p>
-      <w:pPr>
-        <w:rPr>
-          <w:b/>
-          <w:bCs/>
-          <w:sz w:val="32"/>
-          <w:szCs w:val="32"/>
-        </w:rPr>
-      </w:pPr>
-    </w:p>
-    <w:p>
-      <w:pPr>
-        <w:rPr>
-          <w:b/>
-          <w:bCs/>
-          <w:sz w:val="32"/>
-          <w:szCs w:val="32"/>
-        </w:rPr>
-      </w:pPr>
+      <w:bookmarkStart w:id="2" w:name="_GoBack"/>
+      <w:bookmarkEnd w:id="2"/>
     </w:p>
     <w:p>
       <w:pPr>
@@ -9393,66 +9266,6 @@
           <w:numId w:val="1"/>
         </w:numPr>
         <w:rPr>
-          <w:sz w:val="24"/>
-          <w:szCs w:val="24"/>
-        </w:rPr>
-      </w:pPr>
-      <w:r>
-        <w:rPr>
-          <w:sz w:val="24"/>
-          <w:szCs w:val="24"/>
-        </w:rPr>
-        <w:t>Intro til HTML.pdf</w:t>
-      </w:r>
-    </w:p>
-    <w:p>
-      <w:pPr>
-        <w:pStyle w:val="Listeafsnit"/>
-        <w:numPr>
-          <w:ilvl w:val="0"/>
-          <w:numId w:val="1"/>
-        </w:numPr>
-        <w:rPr>
-          <w:sz w:val="24"/>
-          <w:szCs w:val="24"/>
-        </w:rPr>
-      </w:pPr>
-      <w:r>
-        <w:rPr>
-          <w:sz w:val="24"/>
-          <w:szCs w:val="24"/>
-        </w:rPr>
-        <w:t>Intro til CSS.pdf</w:t>
-      </w:r>
-    </w:p>
-    <w:p>
-      <w:pPr>
-        <w:pStyle w:val="Listeafsnit"/>
-        <w:numPr>
-          <w:ilvl w:val="0"/>
-          <w:numId w:val="1"/>
-        </w:numPr>
-        <w:rPr>
-          <w:sz w:val="24"/>
-          <w:szCs w:val="24"/>
-        </w:rPr>
-      </w:pPr>
-      <w:r>
-        <w:rPr>
-          <w:sz w:val="24"/>
-          <w:szCs w:val="24"/>
-        </w:rPr>
-        <w:t>Versionsstyring.pdf</w:t>
-      </w:r>
-    </w:p>
-    <w:p>
-      <w:pPr>
-        <w:pStyle w:val="Listeafsnit"/>
-        <w:numPr>
-          <w:ilvl w:val="0"/>
-          <w:numId w:val="1"/>
-        </w:numPr>
-        <w:rPr>
           <w:rStyle w:val="Hyperlink"/>
           <w:color w:val="auto"/>
           <w:sz w:val="24"/>
@@ -9483,80 +9296,11 @@
       </w:pPr>
       <w:r>
         <w:rPr>
-          <w:rStyle w:val="Hyperlink"/>
-          <w:color w:val="auto"/>
-          <w:u w:val="none"/>
-        </w:rPr>
-        <w:t>Responsiv i praksis.pdf</w:t>
-      </w:r>
-    </w:p>
-    <w:p>
-      <w:pPr>
-        <w:rPr>
-          <w:i/>
-          <w:iCs/>
-          <w:sz w:val="24"/>
-          <w:szCs w:val="24"/>
-        </w:rPr>
-      </w:pPr>
-    </w:p>
-    <w:p>
-      <w:pPr>
-        <w:rPr>
-          <w:i/>
-          <w:iCs/>
-          <w:sz w:val="24"/>
-          <w:szCs w:val="24"/>
-        </w:rPr>
-      </w:pPr>
-    </w:p>
-    <w:p>
-      <w:pPr>
-        <w:rPr>
-          <w:i/>
-          <w:iCs/>
-          <w:sz w:val="24"/>
-          <w:szCs w:val="24"/>
-        </w:rPr>
-      </w:pPr>
-    </w:p>
-    <w:p>
-      <w:pPr>
-        <w:rPr>
-          <w:b/>
-          <w:bCs/>
-          <w:sz w:val="32"/>
-          <w:szCs w:val="32"/>
-        </w:rPr>
-      </w:pPr>
-      <w:r>
-        <w:rPr>
-          <w:b/>
-          <w:bCs/>
-          <w:sz w:val="32"/>
-          <w:szCs w:val="32"/>
-        </w:rPr>
-        <w:t>Billeder</w:t>
-      </w:r>
-      <w:r>
-        <w:rPr>
-          <w:b/>
-          <w:bCs/>
-          <w:sz w:val="32"/>
-          <w:szCs w:val="32"/>
-        </w:rPr>
-        <w:t>:</w:t>
-      </w:r>
-    </w:p>
-    <w:p>
-      <w:pPr>
-        <w:rPr>
-          <w:i/>
-          <w:iCs/>
-          <w:sz w:val="24"/>
-          <w:szCs w:val="24"/>
-        </w:rPr>
-      </w:pPr>
+          <w:sz w:val="24"/>
+          <w:szCs w:val="24"/>
+        </w:rPr>
+        <w:t>Intro til HTML.pdf</w:t>
+      </w:r>
     </w:p>
     <w:p>
       <w:pPr>
@@ -9575,7 +9319,137 @@
           <w:sz w:val="24"/>
           <w:szCs w:val="24"/>
         </w:rPr>
-        <w:lastRenderedPageBreak/>
+        <w:t>Intro til CSS.pdf</w:t>
+      </w:r>
+    </w:p>
+    <w:p>
+      <w:pPr>
+        <w:pStyle w:val="Listeafsnit"/>
+        <w:numPr>
+          <w:ilvl w:val="0"/>
+          <w:numId w:val="1"/>
+        </w:numPr>
+        <w:rPr>
+          <w:sz w:val="24"/>
+          <w:szCs w:val="24"/>
+        </w:rPr>
+      </w:pPr>
+      <w:r>
+        <w:rPr>
+          <w:sz w:val="24"/>
+          <w:szCs w:val="24"/>
+        </w:rPr>
+        <w:t>Versionsstyring.pdf</w:t>
+      </w:r>
+    </w:p>
+    <w:p>
+      <w:pPr>
+        <w:pStyle w:val="Listeafsnit"/>
+        <w:numPr>
+          <w:ilvl w:val="0"/>
+          <w:numId w:val="1"/>
+        </w:numPr>
+        <w:rPr>
+          <w:sz w:val="28"/>
+          <w:szCs w:val="28"/>
+        </w:rPr>
+      </w:pPr>
+      <w:r>
+        <w:rPr>
+          <w:rStyle w:val="Hyperlink"/>
+          <w:color w:val="auto"/>
+          <w:sz w:val="24"/>
+          <w:szCs w:val="24"/>
+          <w:u w:val="none"/>
+        </w:rPr>
+        <w:t>Responsiv i praksis.pdf</w:t>
+      </w:r>
+    </w:p>
+    <w:p>
+      <w:pPr>
+        <w:rPr>
+          <w:i/>
+          <w:iCs/>
+          <w:sz w:val="24"/>
+          <w:szCs w:val="24"/>
+        </w:rPr>
+      </w:pPr>
+    </w:p>
+    <w:p>
+      <w:pPr>
+        <w:rPr>
+          <w:i/>
+          <w:iCs/>
+          <w:sz w:val="24"/>
+          <w:szCs w:val="24"/>
+        </w:rPr>
+      </w:pPr>
+    </w:p>
+    <w:p>
+      <w:pPr>
+        <w:rPr>
+          <w:i/>
+          <w:iCs/>
+          <w:sz w:val="24"/>
+          <w:szCs w:val="24"/>
+        </w:rPr>
+      </w:pPr>
+    </w:p>
+    <w:p>
+      <w:pPr>
+        <w:rPr>
+          <w:b/>
+          <w:bCs/>
+          <w:sz w:val="32"/>
+          <w:szCs w:val="32"/>
+        </w:rPr>
+      </w:pPr>
+      <w:r>
+        <w:rPr>
+          <w:b/>
+          <w:bCs/>
+          <w:sz w:val="32"/>
+          <w:szCs w:val="32"/>
+        </w:rPr>
+        <w:t>Billeder</w:t>
+      </w:r>
+      <w:r>
+        <w:rPr>
+          <w:b/>
+          <w:bCs/>
+          <w:sz w:val="32"/>
+          <w:szCs w:val="32"/>
+        </w:rPr>
+        <w:t>:</w:t>
+      </w:r>
+    </w:p>
+    <w:p>
+      <w:pPr>
+        <w:rPr>
+          <w:i/>
+          <w:iCs/>
+          <w:sz w:val="24"/>
+          <w:szCs w:val="24"/>
+        </w:rPr>
+      </w:pPr>
+    </w:p>
+    <w:p>
+      <w:pPr>
+        <w:pStyle w:val="Listeafsnit"/>
+        <w:numPr>
+          <w:ilvl w:val="0"/>
+          <w:numId w:val="1"/>
+        </w:numPr>
+        <w:rPr>
+          <w:sz w:val="24"/>
+          <w:szCs w:val="24"/>
+        </w:rPr>
+      </w:pPr>
+      <w:r>
+        <w:rPr>
+          <w:sz w:val="24"/>
+          <w:szCs w:val="24"/>
+        </w:rPr>
         <w:t>CSS-syntaks</w:t>
       </w:r>
       <w:r>
@@ -9840,14 +9714,42 @@
         <w:rPr>
           <w:sz w:val="24"/>
           <w:szCs w:val="24"/>
-        </w:rPr>
-      </w:pPr>
+          <w:lang w:val="en-US"/>
+        </w:rPr>
+      </w:pPr>
+      <w:r>
+        <w:rPr>
+          <w:lang w:val="en-US"/>
+        </w:rPr>
+        <w:t xml:space="preserve">HTML </w:t>
+      </w:r>
+      <w:r>
+        <w:rPr>
+          <w:lang w:val="en-US"/>
+        </w:rPr>
+        <w:t xml:space="preserve">logo - </w:t>
+      </w:r>
       <w:hyperlink r:id="rId40" w:history="1">
         <w:r>
           <w:rPr>
             <w:rStyle w:val="Hyperlink"/>
+            <w:lang w:val="en-US"/>
           </w:rPr>
-          <w:t>https://cdn.pixabay.com/photo/2017/03/30/13/33/html-2188441_960_720.png</w:t>
+          <w:t>https://cdn.pix</w:t>
+        </w:r>
+        <w:r>
+          <w:rPr>
+            <w:rStyle w:val="Hyperlink"/>
+            <w:lang w:val="en-US"/>
+          </w:rPr>
+          <w:t>a</w:t>
+        </w:r>
+        <w:r>
+          <w:rPr>
+            <w:rStyle w:val="Hyperlink"/>
+            <w:lang w:val="en-US"/>
+          </w:rPr>
+          <w:t>bay.com/photo/2017/03/30/13/33/html-2188441_960_720.png</w:t>
         </w:r>
       </w:hyperlink>
     </w:p>

</xml_diff>

<commit_message>
Fikset direkte links og kildelinks. Opdateret og sat op kildeliste. Fikset stavefejl, mellemrum mm.
</commit_message>
<xml_diff>
--- a/Læringsportfolie tekstindhold.docx
+++ b/Læringsportfolie tekstindhold.docx
@@ -3234,7 +3234,6 @@
         <w:rPr>
           <w:b/>
           <w:bCs/>
-          <w:color w:val="FF0000"/>
           <w:sz w:val="36"/>
           <w:szCs w:val="36"/>
         </w:rPr>
@@ -3243,7 +3242,6 @@
         <w:rPr>
           <w:b/>
           <w:bCs/>
-          <w:color w:val="FF0000"/>
           <w:sz w:val="32"/>
           <w:szCs w:val="32"/>
         </w:rPr>
@@ -3253,7 +3251,6 @@
         <w:rPr>
           <w:b/>
           <w:bCs/>
-          <w:color w:val="FF0000"/>
           <w:sz w:val="36"/>
           <w:szCs w:val="36"/>
         </w:rPr>
@@ -5418,13 +5415,19 @@
         <w:pStyle w:val="Titel"/>
       </w:pPr>
       <w:r>
-        <w:t>Kaskaderegler</w:t>
+        <w:t>Kaskaderegler, Specificity</w:t>
       </w:r>
       <w:r>
         <w:t>,</w:t>
       </w:r>
       <w:r>
-        <w:t xml:space="preserve"> Box model, Farver</w:t>
+        <w:t xml:space="preserve"> </w:t>
+      </w:r>
+      <w:r>
+        <w:t>Source order</w:t>
+      </w:r>
+      <w:r>
+        <w:t>, Farver</w:t>
       </w:r>
       <w:r>
         <w:t>,</w:t>
@@ -9014,30 +9017,27 @@
           <w:szCs w:val="24"/>
         </w:rPr>
       </w:pPr>
-    </w:p>
-    <w:p>
-      <w:pPr>
-        <w:rPr>
-          <w:sz w:val="24"/>
-          <w:szCs w:val="24"/>
-        </w:rPr>
-      </w:pPr>
-    </w:p>
-    <w:p>
-      <w:pPr>
-        <w:rPr>
-          <w:sz w:val="24"/>
-          <w:szCs w:val="24"/>
-        </w:rPr>
-      </w:pPr>
-    </w:p>
-    <w:p>
-      <w:pPr>
-        <w:rPr>
-          <w:sz w:val="24"/>
-          <w:szCs w:val="24"/>
-        </w:rPr>
-      </w:pPr>
+      <w:r>
+        <w:rPr>
+          <w:sz w:val="24"/>
+          <w:szCs w:val="24"/>
+        </w:rPr>
+        <w:t>-----------------------------------------------------------------------------------------------------------------------------------</w:t>
+      </w:r>
+    </w:p>
+    <w:p>
+      <w:pPr>
+        <w:pStyle w:val="Titel"/>
+      </w:pPr>
+      <w:r>
+        <w:t>Internettets historie,</w:t>
+      </w:r>
+      <w:r>
+        <w:t xml:space="preserve"> Server og Klient</w:t>
+      </w:r>
+      <w:r>
+        <w:t>:</w:t>
+      </w:r>
     </w:p>
     <w:p>
       <w:pPr>
@@ -9056,15 +9056,609 @@
           <w:szCs w:val="32"/>
         </w:rPr>
       </w:pPr>
-    </w:p>
-    <w:p>
-      <w:pPr>
+      <w:r>
         <w:rPr>
           <w:b/>
           <w:bCs/>
           <w:sz w:val="32"/>
           <w:szCs w:val="32"/>
         </w:rPr>
+        <w:t>Internettets historie:</w:t>
+      </w:r>
+    </w:p>
+    <w:p>
+      <w:pPr>
+        <w:jc w:val="both"/>
+        <w:rPr>
+          <w:sz w:val="24"/>
+          <w:szCs w:val="24"/>
+        </w:rPr>
+      </w:pPr>
+      <w:r>
+        <w:rPr>
+          <w:sz w:val="24"/>
+          <w:szCs w:val="24"/>
+        </w:rPr>
+        <w:t>Det hele startede tilbage i 1957 det var nemlig her</w:t>
+      </w:r>
+      <w:r>
+        <w:rPr>
+          <w:sz w:val="24"/>
+          <w:szCs w:val="24"/>
+        </w:rPr>
+        <w:t xml:space="preserve"> man startede med at tænke på om computeren kunne håndtere flere opgaver end én ad gangen</w:t>
+      </w:r>
+      <w:r>
+        <w:rPr>
+          <w:sz w:val="24"/>
+          <w:szCs w:val="24"/>
+        </w:rPr>
+        <w:t>, i stedet for at skulle sende én mand en ad gangen for at sende ét styks information.</w:t>
+      </w:r>
+      <w:r>
+        <w:rPr>
+          <w:sz w:val="24"/>
+          <w:szCs w:val="24"/>
+        </w:rPr>
+        <w:t xml:space="preserve"> Den 4. oktober 1957, under den kolde krig, blev der sendt en satellit til rummet af Sovjetunionen, USA blev hurtigt bange for at der skulle ske et ”</w:t>
+      </w:r>
+      <w:proofErr w:type="spellStart"/>
+      <w:r>
+        <w:rPr>
+          <w:sz w:val="24"/>
+          <w:szCs w:val="24"/>
+        </w:rPr>
+        <w:t>missile</w:t>
+      </w:r>
+      <w:proofErr w:type="spellEnd"/>
+      <w:r>
+        <w:rPr>
+          <w:sz w:val="24"/>
+          <w:szCs w:val="24"/>
+        </w:rPr>
+        <w:t xml:space="preserve"> </w:t>
+      </w:r>
+      <w:proofErr w:type="spellStart"/>
+      <w:r>
+        <w:rPr>
+          <w:sz w:val="24"/>
+          <w:szCs w:val="24"/>
+        </w:rPr>
+        <w:t>gap</w:t>
+      </w:r>
+      <w:proofErr w:type="spellEnd"/>
+      <w:r>
+        <w:rPr>
+          <w:sz w:val="24"/>
+          <w:szCs w:val="24"/>
+        </w:rPr>
+        <w:t>” (frygten for at Sovjetunionen ville snart have flere missiler end dem selv, hvilket var noget af det allervigtigste på det tidspunkt). For at USA kunne komme på banen igen, så valgte de at lave et stort computernetværk som det kaldte ”ARPANET”</w:t>
+      </w:r>
+      <w:r>
+        <w:rPr>
+          <w:sz w:val="24"/>
+          <w:szCs w:val="24"/>
+        </w:rPr>
+        <w:t>, og det valgte de at gøre gennem en plan de kaldte for ”DARPA”</w:t>
+      </w:r>
+      <w:r>
+        <w:rPr>
+          <w:sz w:val="24"/>
+          <w:szCs w:val="24"/>
+        </w:rPr>
+        <w:t xml:space="preserve">. Man delte netværket op i </w:t>
+      </w:r>
+      <w:r>
+        <w:rPr>
+          <w:sz w:val="24"/>
+          <w:szCs w:val="24"/>
+        </w:rPr>
+        <w:t>fire</w:t>
+      </w:r>
+      <w:r>
+        <w:rPr>
+          <w:sz w:val="24"/>
+          <w:szCs w:val="24"/>
+        </w:rPr>
+        <w:t xml:space="preserve"> forskellige dele. Den militære del ”RAND Corporation”, den kommercielle del ”NPL”, og den videnskabelige del ”CYCLADES”. Disse dele ville senere hen blive grundlaget for det internet vi kender i dag.</w:t>
+      </w:r>
+    </w:p>
+    <w:p>
+      <w:pPr>
+        <w:jc w:val="both"/>
+        <w:rPr>
+          <w:sz w:val="24"/>
+          <w:szCs w:val="24"/>
+        </w:rPr>
+      </w:pPr>
+    </w:p>
+    <w:p>
+      <w:pPr>
+        <w:jc w:val="both"/>
+        <w:rPr>
+          <w:sz w:val="24"/>
+          <w:szCs w:val="24"/>
+        </w:rPr>
+      </w:pPr>
+      <w:r>
+        <w:rPr>
+          <w:sz w:val="24"/>
+          <w:szCs w:val="24"/>
+        </w:rPr>
+        <w:lastRenderedPageBreak/>
+        <w:t>Manden der stod bag det egentlige internet som vi kender i dag, hedder Tim Bernes-Lee og var en del af det vi kalder for ”Hypertext Pioneers”. Han fik endelig oprettet internettet som vi kender det i dag, i 1990. Det gjorde han på den måde at han brugte tidligere information fra andre ”Hypertext Pioneers”, både i sin og før hans tid, lagte det alt sammen, og fik endelig bragt Hypertext til internettet. Nu kunne man lige pludselig browse internettet med et unikt men dog et simpelt design, som tilladte at internettet som en helhed at blive adopteret af verden.</w:t>
+      </w:r>
+    </w:p>
+    <w:p>
+      <w:pPr>
+        <w:jc w:val="both"/>
+        <w:rPr>
+          <w:sz w:val="24"/>
+          <w:szCs w:val="24"/>
+        </w:rPr>
+      </w:pPr>
+    </w:p>
+    <w:p>
+      <w:pPr>
+        <w:jc w:val="both"/>
+        <w:rPr>
+          <w:sz w:val="24"/>
+          <w:szCs w:val="24"/>
+        </w:rPr>
+      </w:pPr>
+    </w:p>
+    <w:p>
+      <w:pPr>
+        <w:jc w:val="both"/>
+        <w:rPr>
+          <w:sz w:val="24"/>
+          <w:szCs w:val="24"/>
+        </w:rPr>
+      </w:pPr>
+      <w:r>
+        <w:rPr>
+          <w:sz w:val="24"/>
+          <w:szCs w:val="24"/>
+        </w:rPr>
+        <w:t>Herudover kunne man dele internettets generelle historie gennem tiden i fem forskellige dele:</w:t>
+      </w:r>
+    </w:p>
+    <w:p>
+      <w:pPr>
+        <w:jc w:val="both"/>
+        <w:rPr>
+          <w:b/>
+          <w:bCs/>
+          <w:sz w:val="24"/>
+          <w:szCs w:val="24"/>
+        </w:rPr>
+      </w:pPr>
+      <w:r>
+        <w:rPr>
+          <w:b/>
+          <w:bCs/>
+          <w:sz w:val="24"/>
+          <w:szCs w:val="24"/>
+        </w:rPr>
+        <w:t>Tidlige eksperimenter ( 1993-1995):</w:t>
+      </w:r>
+    </w:p>
+    <w:p>
+      <w:pPr>
+        <w:jc w:val="both"/>
+        <w:rPr>
+          <w:sz w:val="24"/>
+          <w:szCs w:val="24"/>
+        </w:rPr>
+      </w:pPr>
+      <w:r>
+        <w:rPr>
+          <w:sz w:val="24"/>
+          <w:szCs w:val="24"/>
+        </w:rPr>
+        <w:t>Her blev udviklingen af den første browser NCSA Mosaic etableret. Denne første periode handlede meget om hvordan et websted skulle formes og opbygges fra bunden. Den grafiske del blev holdt tilbage af de teknologiske begrænsninger, af HTML og browseren. Man ikke rigtig kontrollere font type, eller størrelse på det tidspunkt. Heller ingen baggrundsfarve eller centrering af teksten var muligt.</w:t>
+      </w:r>
+    </w:p>
+    <w:p>
+      <w:pPr>
+        <w:jc w:val="both"/>
+        <w:rPr>
+          <w:sz w:val="24"/>
+          <w:szCs w:val="24"/>
+        </w:rPr>
+      </w:pPr>
+    </w:p>
+    <w:p>
+      <w:pPr>
+        <w:jc w:val="both"/>
+        <w:rPr>
+          <w:b/>
+          <w:bCs/>
+          <w:sz w:val="24"/>
+          <w:szCs w:val="24"/>
+        </w:rPr>
+      </w:pPr>
+      <w:r>
+        <w:rPr>
+          <w:b/>
+          <w:bCs/>
+          <w:sz w:val="24"/>
+          <w:szCs w:val="24"/>
+        </w:rPr>
+        <w:t>Under konstruktionen ( 1996-2000):</w:t>
+      </w:r>
+    </w:p>
+    <w:p>
+      <w:pPr>
+        <w:jc w:val="both"/>
+        <w:rPr>
+          <w:sz w:val="24"/>
+          <w:szCs w:val="24"/>
+        </w:rPr>
+      </w:pPr>
+      <w:r>
+        <w:rPr>
+          <w:sz w:val="24"/>
+          <w:szCs w:val="24"/>
+        </w:rPr>
+        <w:t xml:space="preserve">Under denne periode steg antallet af brugere på webbet vanvittig meget. Det gav lige pludselige kommercielle muligheder gennem internettet, nu hvor det havde mange så mange brugere som aldrig før. Her blev Amazon i 1994 lanceret som et af de allerførste webshops på nettet. Websteders antal blev ved med at stige, og brugerne manglede nu en side hvor de kunne søge efter noget mere specifikt, for at kunne komme hen til den rigtige hjemmeside. Det er under denne periode at Yahoo! kom på banen for brugerne. I 1996 blev Microsofts browser Internet </w:t>
+      </w:r>
+      <w:proofErr w:type="spellStart"/>
+      <w:r>
+        <w:rPr>
+          <w:sz w:val="24"/>
+          <w:szCs w:val="24"/>
+        </w:rPr>
+        <w:t>explorer</w:t>
+      </w:r>
+      <w:proofErr w:type="spellEnd"/>
+      <w:r>
+        <w:rPr>
+          <w:sz w:val="24"/>
+          <w:szCs w:val="24"/>
+        </w:rPr>
+        <w:t xml:space="preserve">, i version 3.0 lanceret. Dette ville starte browserkrigen mellem Microsoft og Netscape. Måden Microsoft vandt på, var ved at installere browseren automatisk på brugernes nye computere, </w:t>
+      </w:r>
+      <w:proofErr w:type="gramStart"/>
+      <w:r>
+        <w:rPr>
+          <w:sz w:val="24"/>
+          <w:szCs w:val="24"/>
+        </w:rPr>
+        <w:t>således at</w:t>
+      </w:r>
+      <w:proofErr w:type="gramEnd"/>
+      <w:r>
+        <w:rPr>
+          <w:sz w:val="24"/>
+          <w:szCs w:val="24"/>
+        </w:rPr>
+        <w:t xml:space="preserve"> de havde det tilgængeligt med det samme. Netscape blev hurtigt presset ud af markedet, og Microsoft vandt i 2002 med at være på 96% på browsermarkedet. </w:t>
+      </w:r>
+    </w:p>
+    <w:p>
+      <w:pPr>
+        <w:jc w:val="both"/>
+        <w:rPr>
+          <w:sz w:val="24"/>
+          <w:szCs w:val="24"/>
+        </w:rPr>
+      </w:pPr>
+    </w:p>
+    <w:p>
+      <w:pPr>
+        <w:jc w:val="both"/>
+        <w:rPr>
+          <w:sz w:val="24"/>
+          <w:szCs w:val="24"/>
+        </w:rPr>
+      </w:pPr>
+      <w:r>
+        <w:rPr>
+          <w:sz w:val="24"/>
+          <w:szCs w:val="24"/>
+        </w:rPr>
+        <w:t xml:space="preserve">I 1997 kom HTML-version 3.2 til verden, som gjorde det muligt at styre hjemmesidens baggrundsfarve. Herudover så gjorde Netscape 2.0 på dette tidspunkt, det muligt at integrere grafiske knapper. Dette første til et nyt område indenfor knapdesign. </w:t>
+      </w:r>
+    </w:p>
+    <w:p>
+      <w:pPr>
+        <w:jc w:val="both"/>
+        <w:rPr>
+          <w:sz w:val="24"/>
+          <w:szCs w:val="24"/>
+        </w:rPr>
+      </w:pPr>
+    </w:p>
+    <w:p>
+      <w:pPr>
+        <w:jc w:val="both"/>
+        <w:rPr>
+          <w:b/>
+          <w:bCs/>
+          <w:sz w:val="24"/>
+          <w:szCs w:val="24"/>
+        </w:rPr>
+      </w:pPr>
+      <w:r>
+        <w:rPr>
+          <w:b/>
+          <w:bCs/>
+          <w:sz w:val="24"/>
+          <w:szCs w:val="24"/>
+        </w:rPr>
+        <w:t>Semantisk søgning ( 2000-2003):</w:t>
+      </w:r>
+    </w:p>
+    <w:p>
+      <w:pPr>
+        <w:jc w:val="both"/>
+        <w:rPr>
+          <w:sz w:val="24"/>
+          <w:szCs w:val="24"/>
+        </w:rPr>
+      </w:pPr>
+      <w:r>
+        <w:rPr>
+          <w:sz w:val="24"/>
+          <w:szCs w:val="24"/>
+        </w:rPr>
+        <w:t xml:space="preserve">Under denne periode mente eksperter at internettet ikke ville kunne klare årtusindskiftet. Hjemmesiderne var langsomme om at loade, og ville gøre det svært for brugeren at fastholde </w:t>
+      </w:r>
+      <w:r>
+        <w:rPr>
+          <w:sz w:val="24"/>
+          <w:szCs w:val="24"/>
+        </w:rPr>
+        <w:lastRenderedPageBreak/>
+        <w:t xml:space="preserve">begejstringen mens de var på nettet. Det var her </w:t>
+      </w:r>
+      <w:r>
+        <w:rPr>
+          <w:sz w:val="24"/>
+          <w:szCs w:val="24"/>
+        </w:rPr>
+        <w:t>Google</w:t>
+      </w:r>
+      <w:r>
+        <w:rPr>
+          <w:sz w:val="24"/>
+          <w:szCs w:val="24"/>
+        </w:rPr>
+        <w:t xml:space="preserve"> kom ind på banen med deres søgemaskine. Den var nemlig i stand til at filtrere mange websteder, og give brugeren præcis de </w:t>
+      </w:r>
+      <w:proofErr w:type="spellStart"/>
+      <w:r>
+        <w:rPr>
+          <w:sz w:val="24"/>
+          <w:szCs w:val="24"/>
+        </w:rPr>
+        <w:t>de</w:t>
+      </w:r>
+      <w:proofErr w:type="spellEnd"/>
+      <w:r>
+        <w:rPr>
+          <w:sz w:val="24"/>
+          <w:szCs w:val="24"/>
+        </w:rPr>
+        <w:t xml:space="preserve"> ledte efter, gennem en algoritme ”</w:t>
+      </w:r>
+      <w:proofErr w:type="spellStart"/>
+      <w:r>
+        <w:rPr>
+          <w:sz w:val="24"/>
+          <w:szCs w:val="24"/>
+        </w:rPr>
+        <w:t>Pagerank</w:t>
+      </w:r>
+      <w:proofErr w:type="spellEnd"/>
+      <w:r>
+        <w:rPr>
+          <w:sz w:val="24"/>
+          <w:szCs w:val="24"/>
+        </w:rPr>
+        <w:t xml:space="preserve">”. Denne søgemaskine kunne tage brugeren med et klik, direkte hen til den ønskede hjemmeside. </w:t>
+      </w:r>
+      <w:proofErr w:type="spellStart"/>
+      <w:r>
+        <w:rPr>
+          <w:sz w:val="24"/>
+          <w:szCs w:val="24"/>
+        </w:rPr>
+        <w:t>Pagerank</w:t>
+      </w:r>
+      <w:proofErr w:type="spellEnd"/>
+      <w:r>
+        <w:rPr>
+          <w:sz w:val="24"/>
+          <w:szCs w:val="24"/>
+        </w:rPr>
+        <w:t>, som også betyder ”semantik” blev udviklet løbende, og fik hurtigt stor betydning for mange besøgende på Google. Ud af dette udsprang der en industri for søgemaskineoptimering, eller ”SEO”. Google valgte derfor at lancere en subgenre af søgemaskiner der omhandlede semantisk søgning.</w:t>
+      </w:r>
+    </w:p>
+    <w:p>
+      <w:pPr>
+        <w:jc w:val="both"/>
+        <w:rPr>
+          <w:sz w:val="24"/>
+          <w:szCs w:val="24"/>
+        </w:rPr>
+      </w:pPr>
+    </w:p>
+    <w:p>
+      <w:pPr>
+        <w:jc w:val="both"/>
+        <w:rPr>
+          <w:b/>
+          <w:bCs/>
+          <w:sz w:val="24"/>
+          <w:szCs w:val="24"/>
+        </w:rPr>
+      </w:pPr>
+    </w:p>
+    <w:p>
+      <w:pPr>
+        <w:jc w:val="both"/>
+        <w:rPr>
+          <w:b/>
+          <w:bCs/>
+          <w:sz w:val="24"/>
+          <w:szCs w:val="24"/>
+        </w:rPr>
+      </w:pPr>
+      <w:r>
+        <w:rPr>
+          <w:b/>
+          <w:bCs/>
+          <w:sz w:val="24"/>
+          <w:szCs w:val="24"/>
+        </w:rPr>
+        <w:t>Det sociale web ( 2003-2010):</w:t>
+      </w:r>
+    </w:p>
+    <w:p>
+      <w:pPr>
+        <w:jc w:val="both"/>
+        <w:rPr>
+          <w:sz w:val="24"/>
+          <w:szCs w:val="24"/>
+        </w:rPr>
+      </w:pPr>
+      <w:r>
+        <w:rPr>
+          <w:sz w:val="24"/>
+          <w:szCs w:val="24"/>
+        </w:rPr>
+        <w:t xml:space="preserve">Det der for alvor skubbede det sociale web i gang, var begyndelsen af deling af små videoklip der gik viralt, sjove billeder, beskeder osv. Det foregik bl.a. på YouTubes side, som blev skabt i 2005. Formålet med siden var at kunne dele videoer med andre brugere. En video som gik viralt meget hurtigt som hed ”Charlie bit </w:t>
+      </w:r>
+      <w:proofErr w:type="spellStart"/>
+      <w:r>
+        <w:rPr>
+          <w:sz w:val="24"/>
+          <w:szCs w:val="24"/>
+        </w:rPr>
+        <w:t>my</w:t>
+      </w:r>
+      <w:proofErr w:type="spellEnd"/>
+      <w:r>
+        <w:rPr>
+          <w:sz w:val="24"/>
+          <w:szCs w:val="24"/>
+        </w:rPr>
+        <w:t xml:space="preserve"> finger”, nåede hurtigt på de 800mio visninger, og gjorde YouTube til et godt eksempel på brugergenereret indhold på et socialt medie. I 2007 kom det første mobile netværk, som blev opkaldt for ”Twitter”. Det var skabt til at dele en sms-tekst på højst 140 karakter. I første omgang undrede man sig over hvordan man kunne overhovedet skrive noget der ville give mening på så få karakter. Det viste sig dog at det hurtigt blev noget meget populært bl.a. kendte og berømte, og trak selvfølgelig almene brugere med sig ind på siden. </w:t>
+      </w:r>
+    </w:p>
+    <w:p>
+      <w:pPr>
+        <w:jc w:val="both"/>
+        <w:rPr>
+          <w:sz w:val="24"/>
+          <w:szCs w:val="24"/>
+        </w:rPr>
+      </w:pPr>
+    </w:p>
+    <w:p>
+      <w:pPr>
+        <w:jc w:val="both"/>
+        <w:rPr>
+          <w:sz w:val="24"/>
+          <w:szCs w:val="24"/>
+        </w:rPr>
+      </w:pPr>
+    </w:p>
+    <w:p>
+      <w:pPr>
+        <w:jc w:val="both"/>
+        <w:rPr>
+          <w:b/>
+          <w:bCs/>
+          <w:sz w:val="24"/>
+          <w:szCs w:val="24"/>
+        </w:rPr>
+      </w:pPr>
+      <w:r>
+        <w:rPr>
+          <w:b/>
+          <w:bCs/>
+          <w:sz w:val="24"/>
+          <w:szCs w:val="24"/>
+        </w:rPr>
+        <w:t>Det sociale web (2010 -):</w:t>
+      </w:r>
+    </w:p>
+    <w:p>
+      <w:pPr>
+        <w:jc w:val="both"/>
+        <w:rPr>
+          <w:sz w:val="24"/>
+          <w:szCs w:val="24"/>
+        </w:rPr>
+      </w:pPr>
+      <w:r>
+        <w:rPr>
+          <w:sz w:val="24"/>
+          <w:szCs w:val="24"/>
+        </w:rPr>
+        <w:t xml:space="preserve">Gennem Apples iPhone og iPad blev der introduceret en ny kategori af </w:t>
+      </w:r>
+      <w:r>
+        <w:rPr>
+          <w:sz w:val="24"/>
+          <w:szCs w:val="24"/>
+        </w:rPr>
+        <w:t xml:space="preserve">web-brugere, de mobile web-brugere. Den revolutionære berøringsskærm gjorde det muligt at styre alt på de mobile enheder gennem et enkelt klik med fingeren, på skærmen. Gennem det mobile netværk, åbnede der nye muligheder for navigation, og tredjepartsprogrammer, gennem Apples ”Appstore”. Samme år valgte Google at lancere deres eget styresystem som de kaldte for ”Android”, og fik meget hurtigt overtaget størstedelen af markedet, pga. at det var billigere at købe en mobil/tablet med Android, end en mobil/tablet med iOS. Efter at nu mange brugere har fået fat i en mobil løsning, så skulle man også samtidig finde en løsning til at præsentere hjemmesider på en ny og kompakt måde, på den lille mobilskærm. Designet skulle være konsistent, men stadig dynamisk, </w:t>
+      </w:r>
+      <w:proofErr w:type="gramStart"/>
+      <w:r>
+        <w:rPr>
+          <w:sz w:val="24"/>
+          <w:szCs w:val="24"/>
+        </w:rPr>
+        <w:t>således at</w:t>
+      </w:r>
+      <w:proofErr w:type="gramEnd"/>
+      <w:r>
+        <w:rPr>
+          <w:sz w:val="24"/>
+          <w:szCs w:val="24"/>
+        </w:rPr>
+        <w:t xml:space="preserve"> det kunne tilpasse sig, ligemeget hvilken skærm hjemmesiden måtte blive præsenteret på. </w:t>
+      </w:r>
+    </w:p>
+    <w:p>
+      <w:pPr>
+        <w:jc w:val="both"/>
+        <w:rPr>
+          <w:sz w:val="20"/>
+          <w:szCs w:val="20"/>
+        </w:rPr>
+      </w:pPr>
+    </w:p>
+    <w:p>
+      <w:pPr>
+        <w:jc w:val="both"/>
+        <w:rPr>
+          <w:sz w:val="20"/>
+          <w:szCs w:val="20"/>
+        </w:rPr>
+      </w:pPr>
+    </w:p>
+    <w:p>
+      <w:pPr>
+        <w:jc w:val="both"/>
+        <w:rPr>
+          <w:sz w:val="20"/>
+          <w:szCs w:val="20"/>
+        </w:rPr>
+      </w:pPr>
+    </w:p>
+    <w:p>
+      <w:pPr>
+        <w:jc w:val="both"/>
+        <w:rPr>
+          <w:sz w:val="20"/>
+          <w:szCs w:val="20"/>
+        </w:rPr>
       </w:pPr>
     </w:p>
     <w:p>
@@ -9076,15 +9670,422 @@
           <w:szCs w:val="32"/>
         </w:rPr>
       </w:pPr>
-    </w:p>
-    <w:p>
-      <w:pPr>
+      <w:r>
         <w:rPr>
           <w:b/>
           <w:bCs/>
           <w:sz w:val="32"/>
           <w:szCs w:val="32"/>
         </w:rPr>
+        <w:lastRenderedPageBreak/>
+        <w:t>Server og Klient:</w:t>
+      </w:r>
+    </w:p>
+    <w:p>
+      <w:pPr>
+        <w:jc w:val="both"/>
+        <w:rPr>
+          <w:sz w:val="20"/>
+          <w:szCs w:val="20"/>
+        </w:rPr>
+      </w:pPr>
+    </w:p>
+    <w:p>
+      <w:pPr>
+        <w:jc w:val="both"/>
+        <w:rPr>
+          <w:b/>
+          <w:bCs/>
+          <w:sz w:val="24"/>
+          <w:szCs w:val="24"/>
+        </w:rPr>
+      </w:pPr>
+      <w:r>
+        <w:rPr>
+          <w:b/>
+          <w:bCs/>
+          <w:sz w:val="24"/>
+          <w:szCs w:val="24"/>
+        </w:rPr>
+        <w:t>Server:</w:t>
+      </w:r>
+    </w:p>
+    <w:p>
+      <w:pPr>
+        <w:jc w:val="both"/>
+        <w:rPr>
+          <w:sz w:val="24"/>
+          <w:szCs w:val="24"/>
+        </w:rPr>
+      </w:pPr>
+      <w:r>
+        <w:rPr>
+          <w:sz w:val="24"/>
+          <w:szCs w:val="24"/>
+        </w:rPr>
+        <w:t>En server er essentielt en computer (server) der deler sit indhold og ressourcer med andre computer (klienter). De mest hyppige slags servere som folk kender til, er dataservere, og filservere. Disse slags servere holder på en mængde data/filer, som klienten så kan tilgå ved at sende en efterspørgsel til serveren, hvorefter klienten får svar på at den efterspurgte data/fil kan tilgås eller ej.</w:t>
+      </w:r>
+      <w:r>
+        <w:rPr>
+          <w:sz w:val="24"/>
+          <w:szCs w:val="24"/>
+        </w:rPr>
+        <w:t xml:space="preserve"> Det er muligt for en computer at både være en server og en klient på samme tid. Her er nogle eksempler på forskellige slags servere:</w:t>
+      </w:r>
+    </w:p>
+    <w:p>
+      <w:pPr>
+        <w:jc w:val="both"/>
+        <w:rPr>
+          <w:sz w:val="24"/>
+          <w:szCs w:val="24"/>
+        </w:rPr>
+      </w:pPr>
+    </w:p>
+    <w:p>
+      <w:pPr>
+        <w:pStyle w:val="Listeafsnit"/>
+        <w:numPr>
+          <w:ilvl w:val="0"/>
+          <w:numId w:val="2"/>
+        </w:numPr>
+        <w:spacing w:line="360" w:lineRule="auto"/>
+        <w:jc w:val="center"/>
+        <w:rPr>
+          <w:b/>
+          <w:bCs/>
+          <w:sz w:val="24"/>
+          <w:szCs w:val="24"/>
+        </w:rPr>
+      </w:pPr>
+      <w:proofErr w:type="spellStart"/>
+      <w:r>
+        <w:rPr>
+          <w:b/>
+          <w:bCs/>
+          <w:sz w:val="24"/>
+          <w:szCs w:val="24"/>
+        </w:rPr>
+        <w:t>Fil-server</w:t>
+      </w:r>
+      <w:proofErr w:type="spellEnd"/>
+    </w:p>
+    <w:p>
+      <w:pPr>
+        <w:pStyle w:val="Listeafsnit"/>
+        <w:numPr>
+          <w:ilvl w:val="0"/>
+          <w:numId w:val="2"/>
+        </w:numPr>
+        <w:spacing w:line="360" w:lineRule="auto"/>
+        <w:jc w:val="center"/>
+        <w:rPr>
+          <w:b/>
+          <w:bCs/>
+          <w:sz w:val="24"/>
+          <w:szCs w:val="24"/>
+        </w:rPr>
+      </w:pPr>
+      <w:r>
+        <w:rPr>
+          <w:b/>
+          <w:bCs/>
+          <w:sz w:val="24"/>
+          <w:szCs w:val="24"/>
+        </w:rPr>
+        <w:t>Print-server</w:t>
+      </w:r>
+    </w:p>
+    <w:p>
+      <w:pPr>
+        <w:pStyle w:val="Listeafsnit"/>
+        <w:numPr>
+          <w:ilvl w:val="0"/>
+          <w:numId w:val="2"/>
+        </w:numPr>
+        <w:spacing w:line="360" w:lineRule="auto"/>
+        <w:jc w:val="center"/>
+        <w:rPr>
+          <w:b/>
+          <w:bCs/>
+          <w:sz w:val="24"/>
+          <w:szCs w:val="24"/>
+        </w:rPr>
+      </w:pPr>
+      <w:r>
+        <w:rPr>
+          <w:b/>
+          <w:bCs/>
+          <w:sz w:val="24"/>
+          <w:szCs w:val="24"/>
+        </w:rPr>
+        <w:t>Web-server</w:t>
+      </w:r>
+    </w:p>
+    <w:p>
+      <w:pPr>
+        <w:pStyle w:val="Listeafsnit"/>
+        <w:numPr>
+          <w:ilvl w:val="0"/>
+          <w:numId w:val="2"/>
+        </w:numPr>
+        <w:spacing w:line="360" w:lineRule="auto"/>
+        <w:jc w:val="center"/>
+        <w:rPr>
+          <w:b/>
+          <w:bCs/>
+          <w:sz w:val="24"/>
+          <w:szCs w:val="24"/>
+        </w:rPr>
+      </w:pPr>
+      <w:r>
+        <w:rPr>
+          <w:b/>
+          <w:bCs/>
+          <w:sz w:val="24"/>
+          <w:szCs w:val="24"/>
+        </w:rPr>
+        <w:t>Mail-server</w:t>
+      </w:r>
+    </w:p>
+    <w:p>
+      <w:pPr>
+        <w:pStyle w:val="Listeafsnit"/>
+        <w:numPr>
+          <w:ilvl w:val="0"/>
+          <w:numId w:val="2"/>
+        </w:numPr>
+        <w:spacing w:line="360" w:lineRule="auto"/>
+        <w:jc w:val="center"/>
+        <w:rPr>
+          <w:b/>
+          <w:bCs/>
+          <w:sz w:val="24"/>
+          <w:szCs w:val="24"/>
+        </w:rPr>
+      </w:pPr>
+      <w:r>
+        <w:rPr>
+          <w:b/>
+          <w:bCs/>
+          <w:sz w:val="24"/>
+          <w:szCs w:val="24"/>
+        </w:rPr>
+        <w:t>FTP-server</w:t>
+      </w:r>
+    </w:p>
+    <w:p>
+      <w:pPr>
+        <w:jc w:val="both"/>
+        <w:rPr>
+          <w:sz w:val="24"/>
+          <w:szCs w:val="24"/>
+        </w:rPr>
+      </w:pPr>
+    </w:p>
+    <w:p>
+      <w:pPr>
+        <w:jc w:val="both"/>
+        <w:rPr>
+          <w:b/>
+          <w:bCs/>
+          <w:sz w:val="24"/>
+          <w:szCs w:val="24"/>
+        </w:rPr>
+      </w:pPr>
+      <w:r>
+        <w:rPr>
+          <w:b/>
+          <w:bCs/>
+          <w:sz w:val="24"/>
+          <w:szCs w:val="24"/>
+        </w:rPr>
+        <w:t>Klient:</w:t>
+      </w:r>
+    </w:p>
+    <w:p>
+      <w:pPr>
+        <w:jc w:val="both"/>
+        <w:rPr>
+          <w:sz w:val="24"/>
+          <w:szCs w:val="24"/>
+        </w:rPr>
+      </w:pPr>
+      <w:r>
+        <w:rPr>
+          <w:sz w:val="24"/>
+          <w:szCs w:val="24"/>
+        </w:rPr>
+        <w:t>En klient er en computer som bruges til at tilgå en server. Klienten kobler sig til serveren og udveksler data med serveren. Et par eksempler på dette kan se således ud:</w:t>
+      </w:r>
+    </w:p>
+    <w:p>
+      <w:pPr>
+        <w:jc w:val="both"/>
+        <w:rPr>
+          <w:sz w:val="24"/>
+          <w:szCs w:val="24"/>
+        </w:rPr>
+      </w:pPr>
+    </w:p>
+    <w:p>
+      <w:pPr>
+        <w:pStyle w:val="Listeafsnit"/>
+        <w:numPr>
+          <w:ilvl w:val="0"/>
+          <w:numId w:val="2"/>
+        </w:numPr>
+        <w:jc w:val="center"/>
+        <w:rPr>
+          <w:b/>
+          <w:bCs/>
+          <w:sz w:val="24"/>
+          <w:szCs w:val="24"/>
+        </w:rPr>
+      </w:pPr>
+      <w:proofErr w:type="spellStart"/>
+      <w:r>
+        <w:rPr>
+          <w:b/>
+          <w:bCs/>
+          <w:sz w:val="24"/>
+          <w:szCs w:val="24"/>
+        </w:rPr>
+        <w:t>Webserver</w:t>
+      </w:r>
+      <w:proofErr w:type="spellEnd"/>
+      <w:r>
+        <w:rPr>
+          <w:b/>
+          <w:bCs/>
+          <w:sz w:val="24"/>
+          <w:szCs w:val="24"/>
+        </w:rPr>
+        <w:t xml:space="preserve"> kommunikerer med  en web-klient (webklienten kunne være en server)</w:t>
+      </w:r>
+    </w:p>
+    <w:p>
+      <w:pPr>
+        <w:pStyle w:val="Listeafsnit"/>
+        <w:numPr>
+          <w:ilvl w:val="0"/>
+          <w:numId w:val="2"/>
+        </w:numPr>
+        <w:jc w:val="center"/>
+        <w:rPr>
+          <w:b/>
+          <w:bCs/>
+          <w:sz w:val="24"/>
+          <w:szCs w:val="24"/>
+        </w:rPr>
+      </w:pPr>
+      <w:r>
+        <w:rPr>
+          <w:b/>
+          <w:bCs/>
+          <w:sz w:val="24"/>
+          <w:szCs w:val="24"/>
+        </w:rPr>
+        <w:t xml:space="preserve">FTP-server kommunikerer med en FTP-klient (det kunne være </w:t>
+      </w:r>
+      <w:proofErr w:type="gramStart"/>
+      <w:r>
+        <w:rPr>
+          <w:b/>
+          <w:bCs/>
+          <w:sz w:val="24"/>
+          <w:szCs w:val="24"/>
+        </w:rPr>
+        <w:t>eksempelvis</w:t>
+      </w:r>
+      <w:proofErr w:type="gramEnd"/>
+      <w:r>
+        <w:rPr>
+          <w:b/>
+          <w:bCs/>
+          <w:sz w:val="24"/>
+          <w:szCs w:val="24"/>
+        </w:rPr>
+        <w:t xml:space="preserve"> et program)</w:t>
+      </w:r>
+    </w:p>
+    <w:p>
+      <w:pPr>
+        <w:pStyle w:val="Listeafsnit"/>
+        <w:numPr>
+          <w:ilvl w:val="0"/>
+          <w:numId w:val="2"/>
+        </w:numPr>
+        <w:jc w:val="center"/>
+        <w:rPr>
+          <w:b/>
+          <w:bCs/>
+          <w:sz w:val="24"/>
+          <w:szCs w:val="24"/>
+        </w:rPr>
+      </w:pPr>
+      <w:r>
+        <w:rPr>
+          <w:b/>
+          <w:bCs/>
+          <w:sz w:val="24"/>
+          <w:szCs w:val="24"/>
+        </w:rPr>
+        <w:t>Print-server kommunikerer med en print-klient (print-klienten er en del af styresystemet og er normalt usynligt.)</w:t>
+      </w:r>
+    </w:p>
+    <w:p>
+      <w:pPr>
+        <w:rPr>
+          <w:b/>
+          <w:bCs/>
+          <w:sz w:val="24"/>
+          <w:szCs w:val="24"/>
+        </w:rPr>
+      </w:pPr>
+      <w:bookmarkStart w:id="2" w:name="_GoBack"/>
+      <w:bookmarkEnd w:id="2"/>
+    </w:p>
+    <w:p>
+      <w:pPr>
+        <w:rPr>
+          <w:sz w:val="24"/>
+          <w:szCs w:val="24"/>
+        </w:rPr>
+      </w:pPr>
+    </w:p>
+    <w:p>
+      <w:pPr>
+        <w:jc w:val="both"/>
+        <w:rPr>
+          <w:sz w:val="20"/>
+          <w:szCs w:val="20"/>
+        </w:rPr>
+      </w:pPr>
+    </w:p>
+    <w:p>
+      <w:pPr>
+        <w:jc w:val="both"/>
+        <w:rPr>
+          <w:sz w:val="24"/>
+          <w:szCs w:val="24"/>
+        </w:rPr>
+      </w:pPr>
+    </w:p>
+    <w:p>
+      <w:pPr>
+        <w:rPr>
+          <w:sz w:val="24"/>
+          <w:szCs w:val="24"/>
+        </w:rPr>
+      </w:pPr>
+    </w:p>
+    <w:p>
+      <w:pPr>
+        <w:rPr>
+          <w:sz w:val="24"/>
+          <w:szCs w:val="24"/>
+        </w:rPr>
       </w:pPr>
     </w:p>
     <w:p>
@@ -9116,8 +10117,46 @@
           <w:szCs w:val="32"/>
         </w:rPr>
       </w:pPr>
-      <w:bookmarkStart w:id="2" w:name="_GoBack"/>
-      <w:bookmarkEnd w:id="2"/>
+    </w:p>
+    <w:p>
+      <w:pPr>
+        <w:rPr>
+          <w:b/>
+          <w:bCs/>
+          <w:sz w:val="32"/>
+          <w:szCs w:val="32"/>
+        </w:rPr>
+      </w:pPr>
+    </w:p>
+    <w:p>
+      <w:pPr>
+        <w:rPr>
+          <w:b/>
+          <w:bCs/>
+          <w:sz w:val="32"/>
+          <w:szCs w:val="32"/>
+        </w:rPr>
+      </w:pPr>
+    </w:p>
+    <w:p>
+      <w:pPr>
+        <w:rPr>
+          <w:b/>
+          <w:bCs/>
+          <w:sz w:val="32"/>
+          <w:szCs w:val="32"/>
+        </w:rPr>
+      </w:pPr>
+    </w:p>
+    <w:p>
+      <w:pPr>
+        <w:rPr>
+          <w:b/>
+          <w:bCs/>
+          <w:sz w:val="32"/>
+          <w:szCs w:val="32"/>
+        </w:rPr>
+      </w:pPr>
     </w:p>
     <w:p>
       <w:pPr>
@@ -9350,8 +10389,11 @@
           <w:numId w:val="1"/>
         </w:numPr>
         <w:rPr>
+          <w:rStyle w:val="Hyperlink"/>
+          <w:color w:val="auto"/>
           <w:sz w:val="28"/>
           <w:szCs w:val="28"/>
+          <w:u w:val="none"/>
         </w:rPr>
       </w:pPr>
       <w:r>
@@ -9364,74 +10406,6 @@
         </w:rPr>
         <w:t>Responsiv i praksis.pdf</w:t>
       </w:r>
-    </w:p>
-    <w:p>
-      <w:pPr>
-        <w:rPr>
-          <w:i/>
-          <w:iCs/>
-          <w:sz w:val="24"/>
-          <w:szCs w:val="24"/>
-        </w:rPr>
-      </w:pPr>
-    </w:p>
-    <w:p>
-      <w:pPr>
-        <w:rPr>
-          <w:i/>
-          <w:iCs/>
-          <w:sz w:val="24"/>
-          <w:szCs w:val="24"/>
-        </w:rPr>
-      </w:pPr>
-    </w:p>
-    <w:p>
-      <w:pPr>
-        <w:rPr>
-          <w:i/>
-          <w:iCs/>
-          <w:sz w:val="24"/>
-          <w:szCs w:val="24"/>
-        </w:rPr>
-      </w:pPr>
-    </w:p>
-    <w:p>
-      <w:pPr>
-        <w:rPr>
-          <w:b/>
-          <w:bCs/>
-          <w:sz w:val="32"/>
-          <w:szCs w:val="32"/>
-        </w:rPr>
-      </w:pPr>
-      <w:r>
-        <w:rPr>
-          <w:b/>
-          <w:bCs/>
-          <w:sz w:val="32"/>
-          <w:szCs w:val="32"/>
-        </w:rPr>
-        <w:t>Billeder</w:t>
-      </w:r>
-      <w:r>
-        <w:rPr>
-          <w:b/>
-          <w:bCs/>
-          <w:sz w:val="32"/>
-          <w:szCs w:val="32"/>
-        </w:rPr>
-        <w:t>:</w:t>
-      </w:r>
-    </w:p>
-    <w:p>
-      <w:pPr>
-        <w:rPr>
-          <w:i/>
-          <w:iCs/>
-          <w:sz w:val="24"/>
-          <w:szCs w:val="24"/>
-        </w:rPr>
-      </w:pPr>
     </w:p>
     <w:p>
       <w:pPr>
@@ -9441,23 +10415,22 @@
           <w:numId w:val="1"/>
         </w:numPr>
         <w:rPr>
-          <w:sz w:val="24"/>
-          <w:szCs w:val="24"/>
-        </w:rPr>
-      </w:pPr>
-      <w:r>
-        <w:rPr>
-          <w:sz w:val="24"/>
-          <w:szCs w:val="24"/>
-        </w:rPr>
-        <w:t>CSS-syntaks</w:t>
-      </w:r>
-      <w:r>
-        <w:rPr>
-          <w:sz w:val="24"/>
-          <w:szCs w:val="24"/>
-        </w:rPr>
-        <w:t xml:space="preserve"> - Intro til CSS.pdf (side 9)</w:t>
+          <w:rStyle w:val="Hyperlink"/>
+          <w:color w:val="auto"/>
+          <w:sz w:val="28"/>
+          <w:szCs w:val="28"/>
+          <w:u w:val="none"/>
+        </w:rPr>
+      </w:pPr>
+      <w:r>
+        <w:rPr>
+          <w:rStyle w:val="Hyperlink"/>
+          <w:color w:val="auto"/>
+          <w:sz w:val="24"/>
+          <w:szCs w:val="24"/>
+          <w:u w:val="none"/>
+        </w:rPr>
+        <w:t>Internettet og Serveren.pdf</w:t>
       </w:r>
     </w:p>
     <w:p>
@@ -9468,6 +10441,148 @@
           <w:numId w:val="1"/>
         </w:numPr>
         <w:rPr>
+          <w:rStyle w:val="Hyperlink"/>
+          <w:color w:val="auto"/>
+          <w:sz w:val="28"/>
+          <w:szCs w:val="28"/>
+          <w:u w:val="none"/>
+        </w:rPr>
+      </w:pPr>
+      <w:r>
+        <w:rPr>
+          <w:rStyle w:val="Hyperlink"/>
+          <w:color w:val="auto"/>
+          <w:sz w:val="24"/>
+          <w:szCs w:val="24"/>
+          <w:u w:val="none"/>
+        </w:rPr>
+        <w:t>wwwHistorieOnlineKommunikation.pdf</w:t>
+      </w:r>
+    </w:p>
+    <w:p>
+      <w:pPr>
+        <w:pStyle w:val="Listeafsnit"/>
+        <w:numPr>
+          <w:ilvl w:val="0"/>
+          <w:numId w:val="1"/>
+        </w:numPr>
+        <w:rPr>
+          <w:sz w:val="28"/>
+          <w:szCs w:val="28"/>
+        </w:rPr>
+      </w:pPr>
+      <w:hyperlink r:id="rId36" w:history="1">
+        <w:r>
+          <w:rPr>
+            <w:rStyle w:val="Hyperlink"/>
+          </w:rPr>
+          <w:t>https://da.wikipedia.org/wiki/Server</w:t>
+        </w:r>
+      </w:hyperlink>
+    </w:p>
+    <w:p>
+      <w:pPr>
+        <w:rPr>
+          <w:i/>
+          <w:iCs/>
+          <w:sz w:val="24"/>
+          <w:szCs w:val="24"/>
+        </w:rPr>
+      </w:pPr>
+    </w:p>
+    <w:p>
+      <w:pPr>
+        <w:rPr>
+          <w:i/>
+          <w:iCs/>
+          <w:sz w:val="24"/>
+          <w:szCs w:val="24"/>
+        </w:rPr>
+      </w:pPr>
+    </w:p>
+    <w:p>
+      <w:pPr>
+        <w:rPr>
+          <w:i/>
+          <w:iCs/>
+          <w:sz w:val="24"/>
+          <w:szCs w:val="24"/>
+        </w:rPr>
+      </w:pPr>
+    </w:p>
+    <w:p>
+      <w:pPr>
+        <w:rPr>
+          <w:b/>
+          <w:bCs/>
+          <w:sz w:val="32"/>
+          <w:szCs w:val="32"/>
+        </w:rPr>
+      </w:pPr>
+      <w:r>
+        <w:rPr>
+          <w:b/>
+          <w:bCs/>
+          <w:sz w:val="32"/>
+          <w:szCs w:val="32"/>
+        </w:rPr>
+        <w:t>Billeder</w:t>
+      </w:r>
+      <w:r>
+        <w:rPr>
+          <w:b/>
+          <w:bCs/>
+          <w:sz w:val="32"/>
+          <w:szCs w:val="32"/>
+        </w:rPr>
+        <w:t>:</w:t>
+      </w:r>
+    </w:p>
+    <w:p>
+      <w:pPr>
+        <w:rPr>
+          <w:i/>
+          <w:iCs/>
+          <w:sz w:val="24"/>
+          <w:szCs w:val="24"/>
+        </w:rPr>
+      </w:pPr>
+    </w:p>
+    <w:p>
+      <w:pPr>
+        <w:pStyle w:val="Listeafsnit"/>
+        <w:numPr>
+          <w:ilvl w:val="0"/>
+          <w:numId w:val="1"/>
+        </w:numPr>
+        <w:rPr>
+          <w:sz w:val="24"/>
+          <w:szCs w:val="24"/>
+        </w:rPr>
+      </w:pPr>
+      <w:r>
+        <w:rPr>
+          <w:sz w:val="24"/>
+          <w:szCs w:val="24"/>
+        </w:rPr>
+        <w:t>CSS-syntaks</w:t>
+      </w:r>
+      <w:r>
+        <w:rPr>
+          <w:sz w:val="24"/>
+          <w:szCs w:val="24"/>
+        </w:rPr>
+        <w:t xml:space="preserve"> - Intro til CSS.pdf (side 9)</w:t>
+      </w:r>
+    </w:p>
+    <w:p>
+      <w:pPr>
+        <w:pStyle w:val="Listeafsnit"/>
+        <w:numPr>
+          <w:ilvl w:val="0"/>
+          <w:numId w:val="1"/>
+        </w:numPr>
+        <w:rPr>
           <w:i/>
           <w:iCs/>
           <w:sz w:val="28"/>
@@ -9504,7 +10619,7 @@
         </w:rPr>
         <w:t xml:space="preserve"> element - </w:t>
       </w:r>
-      <w:hyperlink r:id="rId36" w:history="1">
+      <w:hyperlink r:id="rId37" w:history="1">
         <w:r>
           <w:rPr>
             <w:rStyle w:val="Hyperlink"/>
@@ -9605,7 +10720,7 @@
         </w:rPr>
         <w:t xml:space="preserve">RGB calculator - </w:t>
       </w:r>
-      <w:hyperlink r:id="rId37" w:history="1">
+      <w:hyperlink r:id="rId38" w:history="1">
         <w:r>
           <w:rPr>
             <w:rStyle w:val="Hyperlink"/>
@@ -9634,7 +10749,7 @@
         </w:rPr>
         <w:t xml:space="preserve">HEX-kode - </w:t>
       </w:r>
-      <w:hyperlink r:id="rId38" w:history="1">
+      <w:hyperlink r:id="rId39" w:history="1">
         <w:r>
           <w:rPr>
             <w:rStyle w:val="Hyperlink"/>
@@ -9665,9 +10780,10 @@
           <w:szCs w:val="24"/>
           <w:lang w:val="en-US"/>
         </w:rPr>
+        <w:lastRenderedPageBreak/>
         <w:t xml:space="preserve">HSL-calculator </w:t>
       </w:r>
-      <w:hyperlink r:id="rId39" w:history="1">
+      <w:hyperlink r:id="rId40" w:history="1">
         <w:r>
           <w:rPr>
             <w:rStyle w:val="Hyperlink"/>
@@ -9712,8 +10828,11 @@
           <w:numId w:val="1"/>
         </w:numPr>
         <w:rPr>
-          <w:sz w:val="24"/>
-          <w:szCs w:val="24"/>
+          <w:rStyle w:val="Hyperlink"/>
+          <w:color w:val="auto"/>
+          <w:sz w:val="24"/>
+          <w:szCs w:val="24"/>
+          <w:u w:val="none"/>
           <w:lang w:val="en-US"/>
         </w:rPr>
       </w:pPr>
@@ -9729,27 +10848,44 @@
         </w:rPr>
         <w:t xml:space="preserve">logo - </w:t>
       </w:r>
-      <w:hyperlink r:id="rId40" w:history="1">
+      <w:hyperlink r:id="rId41" w:history="1">
         <w:r>
           <w:rPr>
             <w:rStyle w:val="Hyperlink"/>
             <w:lang w:val="en-US"/>
           </w:rPr>
-          <w:t>https://cdn.pix</w:t>
+          <w:t>https://cdn.pixabay.com/photo/2017/03/30/13/33/html-2188441_960_720.png</w:t>
         </w:r>
+      </w:hyperlink>
+    </w:p>
+    <w:p>
+      <w:pPr>
+        <w:pStyle w:val="Listeafsnit"/>
+        <w:numPr>
+          <w:ilvl w:val="0"/>
+          <w:numId w:val="1"/>
+        </w:numPr>
+        <w:rPr>
+          <w:sz w:val="24"/>
+          <w:szCs w:val="24"/>
+        </w:rPr>
+      </w:pPr>
+      <w:r>
+        <w:t>Klient/Server eksempel -</w:t>
+      </w:r>
+      <w:r>
+        <w:rPr>
+          <w:sz w:val="24"/>
+          <w:szCs w:val="24"/>
+        </w:rPr>
+        <w:t xml:space="preserve"> </w:t>
+      </w:r>
+      <w:hyperlink r:id="rId42" w:history="1">
         <w:r>
           <w:rPr>
             <w:rStyle w:val="Hyperlink"/>
-            <w:lang w:val="en-US"/>
           </w:rPr>
-          <w:t>a</w:t>
-        </w:r>
-        <w:r>
-          <w:rPr>
-            <w:rStyle w:val="Hyperlink"/>
-            <w:lang w:val="en-US"/>
-          </w:rPr>
-          <w:t>bay.com/photo/2017/03/30/13/33/html-2188441_960_720.png</w:t>
+          <w:t>https://upload.wikimedia.org/wikipedia/commons/thumb/c/c9/Client-server-model.svg/1200px-Client-server-model.svg.png</w:t>
         </w:r>
       </w:hyperlink>
     </w:p>
@@ -10129,6 +11265,92 @@
     </w:lvl>
   </w:abstractNum>
   <w:abstractNum w:abstractNumId="3" w15:restartNumberingAfterBreak="0">
+    <w:nsid w:val="378944AA"/>
+    <w:multiLevelType w:val="hybridMultilevel"/>
+    <w:tmpl w:val="01845EC0"/>
+    <w:lvl w:ilvl="0" w:tplc="0406000F">
+      <w:start w:val="1"/>
+      <w:numFmt w:val="decimal"/>
+      <w:lvlText w:val="%1."/>
+      <w:lvlJc w:val="left"/>
+      <w:pPr>
+        <w:ind w:left="720" w:hanging="360"/>
+      </w:pPr>
+    </w:lvl>
+    <w:lvl w:ilvl="1" w:tplc="04060019" w:tentative="1">
+      <w:start w:val="1"/>
+      <w:numFmt w:val="lowerLetter"/>
+      <w:lvlText w:val="%2."/>
+      <w:lvlJc w:val="left"/>
+      <w:pPr>
+        <w:ind w:left="1440" w:hanging="360"/>
+      </w:pPr>
+    </w:lvl>
+    <w:lvl w:ilvl="2" w:tplc="0406001B" w:tentative="1">
+      <w:start w:val="1"/>
+      <w:numFmt w:val="lowerRoman"/>
+      <w:lvlText w:val="%3."/>
+      <w:lvlJc w:val="right"/>
+      <w:pPr>
+        <w:ind w:left="2160" w:hanging="180"/>
+      </w:pPr>
+    </w:lvl>
+    <w:lvl w:ilvl="3" w:tplc="0406000F" w:tentative="1">
+      <w:start w:val="1"/>
+      <w:numFmt w:val="decimal"/>
+      <w:lvlText w:val="%4."/>
+      <w:lvlJc w:val="left"/>
+      <w:pPr>
+        <w:ind w:left="2880" w:hanging="360"/>
+      </w:pPr>
+    </w:lvl>
+    <w:lvl w:ilvl="4" w:tplc="04060019" w:tentative="1">
+      <w:start w:val="1"/>
+      <w:numFmt w:val="lowerLetter"/>
+      <w:lvlText w:val="%5."/>
+      <w:lvlJc w:val="left"/>
+      <w:pPr>
+        <w:ind w:left="3600" w:hanging="360"/>
+      </w:pPr>
+    </w:lvl>
+    <w:lvl w:ilvl="5" w:tplc="0406001B" w:tentative="1">
+      <w:start w:val="1"/>
+      <w:numFmt w:val="lowerRoman"/>
+      <w:lvlText w:val="%6."/>
+      <w:lvlJc w:val="right"/>
+      <w:pPr>
+        <w:ind w:left="4320" w:hanging="180"/>
+      </w:pPr>
+    </w:lvl>
+    <w:lvl w:ilvl="6" w:tplc="0406000F" w:tentative="1">
+      <w:start w:val="1"/>
+      <w:numFmt w:val="decimal"/>
+      <w:lvlText w:val="%7."/>
+      <w:lvlJc w:val="left"/>
+      <w:pPr>
+        <w:ind w:left="5040" w:hanging="360"/>
+      </w:pPr>
+    </w:lvl>
+    <w:lvl w:ilvl="7" w:tplc="04060019" w:tentative="1">
+      <w:start w:val="1"/>
+      <w:numFmt w:val="lowerLetter"/>
+      <w:lvlText w:val="%8."/>
+      <w:lvlJc w:val="left"/>
+      <w:pPr>
+        <w:ind w:left="5760" w:hanging="360"/>
+      </w:pPr>
+    </w:lvl>
+    <w:lvl w:ilvl="8" w:tplc="0406001B" w:tentative="1">
+      <w:start w:val="1"/>
+      <w:numFmt w:val="lowerRoman"/>
+      <w:lvlText w:val="%9."/>
+      <w:lvlJc w:val="right"/>
+      <w:pPr>
+        <w:ind w:left="6480" w:hanging="180"/>
+      </w:pPr>
+    </w:lvl>
+  </w:abstractNum>
+  <w:abstractNum w:abstractNumId="4" w15:restartNumberingAfterBreak="0">
     <w:nsid w:val="414544D0"/>
     <w:multiLevelType w:val="hybridMultilevel"/>
     <w:tmpl w:val="173C9F76"/>
@@ -10240,7 +11462,7 @@
       </w:rPr>
     </w:lvl>
   </w:abstractNum>
-  <w:abstractNum w:abstractNumId="4" w15:restartNumberingAfterBreak="0">
+  <w:abstractNum w:abstractNumId="5" w15:restartNumberingAfterBreak="0">
     <w:nsid w:val="69121415"/>
     <w:multiLevelType w:val="hybridMultilevel"/>
     <w:tmpl w:val="5106B6EC"/>
@@ -10363,9 +11585,12 @@
     <w:abstractNumId w:val="1"/>
   </w:num>
   <w:num w:numId="4">
+    <w:abstractNumId w:val="5"/>
+  </w:num>
+  <w:num w:numId="5">
     <w:abstractNumId w:val="4"/>
   </w:num>
-  <w:num w:numId="5">
+  <w:num w:numId="6">
     <w:abstractNumId w:val="3"/>
   </w:num>
 </w:numbering>

</xml_diff>